<commit_message>
uppdaterade loggboken för de senaste två dagarna, skulle vara bra om någon annan kan kolla om de minns något som vi gjort som jag kanske har misssat
</commit_message>
<xml_diff>
--- a/Övrigt/Loggbok.docx
+++ b/Övrigt/Loggbok.docx
@@ -1,26 +1,44 @@
 
 <file path=word/document.xml><?xml version="1.0" encoding="utf-8"?>
-<w:document xmlns:wpc="http://schemas.microsoft.com/office/word/2010/wordprocessingCanvas" xmlns:mc="http://schemas.openxmlformats.org/markup-compatibility/2006" xmlns:o="urn:schemas-microsoft-com:office:office" xmlns:r="http://schemas.openxmlformats.org/officeDocument/2006/relationships" xmlns:m="http://schemas.openxmlformats.org/officeDocument/2006/math" xmlns:v="urn:schemas-microsoft-com:vml" xmlns:wp14="http://schemas.microsoft.com/office/word/2010/wordprocessingDrawing" xmlns:wp="http://schemas.openxmlformats.org/drawingml/2006/wordprocessingDrawing" xmlns:w10="urn:schemas-microsoft-com:office:word" xmlns:w="http://schemas.openxmlformats.org/wordprocessingml/2006/main" xmlns:w14="http://schemas.microsoft.com/office/word/2010/wordml" xmlns:wpg="http://schemas.microsoft.com/office/word/2010/wordprocessingGroup" xmlns:wpi="http://schemas.microsoft.com/office/word/2010/wordprocessingInk" xmlns:wne="http://schemas.microsoft.com/office/word/2006/wordml" xmlns:wps="http://schemas.microsoft.com/office/word/2010/wordprocessingShape" mc:Ignorable="w14 wp14">
+<w:document xmlns:wpc="http://schemas.microsoft.com/office/word/2010/wordprocessingCanvas" xmlns:mo="http://schemas.microsoft.com/office/mac/office/2008/main" xmlns:mc="http://schemas.openxmlformats.org/markup-compatibility/2006" xmlns:mv="urn:schemas-microsoft-com:mac:vml" xmlns:o="urn:schemas-microsoft-com:office:office" xmlns:r="http://schemas.openxmlformats.org/officeDocument/2006/relationships" xmlns:m="http://schemas.openxmlformats.org/officeDocument/2006/math" xmlns:v="urn:schemas-microsoft-com:vml" xmlns:wp14="http://schemas.microsoft.com/office/word/2010/wordprocessingDrawing" xmlns:wp="http://schemas.openxmlformats.org/drawingml/2006/wordprocessingDrawing" xmlns:w10="urn:schemas-microsoft-com:office:word" xmlns:w="http://schemas.openxmlformats.org/wordprocessingml/2006/main" xmlns:w14="http://schemas.microsoft.com/office/word/2010/wordml" xmlns:wpg="http://schemas.microsoft.com/office/word/2010/wordprocessingGroup" xmlns:wpi="http://schemas.microsoft.com/office/word/2010/wordprocessingInk" xmlns:wne="http://schemas.microsoft.com/office/word/2006/wordml" xmlns:wps="http://schemas.microsoft.com/office/word/2010/wordprocessingShape" mc:Ignorable="w14 wp14">
   <w:body>
     <w:p>
       <w:pPr>
-        <w:pStyle w:val="Rubrik"/>
-      </w:pPr>
-      <w:r>
-        <w:t>Loggbok (miun-java-project)</w:t>
-      </w:r>
-    </w:p>
-    <w:p>
-      <w:pPr>
-        <w:pStyle w:val="Rubrik1"/>
-      </w:pPr>
+        <w:pStyle w:val="Title"/>
+      </w:pPr>
+      <w:r>
+        <w:t>Loggbok (</w:t>
+      </w:r>
+      <w:proofErr w:type="spellStart"/>
+      <w:r>
+        <w:t>miun</w:t>
+      </w:r>
+      <w:proofErr w:type="spellEnd"/>
+      <w:r>
+        <w:t>-java-</w:t>
+      </w:r>
+      <w:proofErr w:type="spellStart"/>
+      <w:r>
+        <w:t>project</w:t>
+      </w:r>
+      <w:proofErr w:type="spellEnd"/>
+      <w:r>
+        <w:t>)</w:t>
+      </w:r>
+    </w:p>
+    <w:p>
+      <w:pPr>
+        <w:pStyle w:val="Heading1"/>
+      </w:pPr>
+      <w:proofErr w:type="gramStart"/>
       <w:r>
         <w:t>17-01-23</w:t>
       </w:r>
-    </w:p>
-    <w:p>
-      <w:pPr>
-        <w:pStyle w:val="Rubrik2"/>
+      <w:proofErr w:type="gramEnd"/>
+    </w:p>
+    <w:p>
+      <w:pPr>
+        <w:pStyle w:val="Heading2"/>
       </w:pPr>
       <w:r>
         <w:t>Händelser</w:t>
@@ -28,7 +46,7 @@
     </w:p>
     <w:p>
       <w:pPr>
-        <w:pStyle w:val="Liststycke"/>
+        <w:pStyle w:val="ListParagraph"/>
         <w:numPr>
           <w:ilvl w:val="0"/>
           <w:numId w:val="7"/>
@@ -40,7 +58,7 @@
     </w:p>
     <w:p>
       <w:pPr>
-        <w:pStyle w:val="Liststycke"/>
+        <w:pStyle w:val="ListParagraph"/>
         <w:numPr>
           <w:ilvl w:val="0"/>
           <w:numId w:val="7"/>
@@ -52,7 +70,7 @@
     </w:p>
     <w:p>
       <w:pPr>
-        <w:pStyle w:val="Liststycke"/>
+        <w:pStyle w:val="ListParagraph"/>
         <w:numPr>
           <w:ilvl w:val="0"/>
           <w:numId w:val="7"/>
@@ -64,7 +82,7 @@
     </w:p>
     <w:p>
       <w:pPr>
-        <w:pStyle w:val="Liststycke"/>
+        <w:pStyle w:val="ListParagraph"/>
         <w:numPr>
           <w:ilvl w:val="0"/>
           <w:numId w:val="7"/>
@@ -76,7 +94,7 @@
     </w:p>
     <w:p>
       <w:pPr>
-        <w:pStyle w:val="Rubrik2"/>
+        <w:pStyle w:val="Heading2"/>
       </w:pPr>
       <w:r>
         <w:t>Slutsatser</w:t>
@@ -84,7 +102,7 @@
     </w:p>
     <w:p>
       <w:pPr>
-        <w:pStyle w:val="Liststycke"/>
+        <w:pStyle w:val="ListParagraph"/>
         <w:numPr>
           <w:ilvl w:val="0"/>
           <w:numId w:val="8"/>
@@ -96,7 +114,7 @@
     </w:p>
     <w:p>
       <w:pPr>
-        <w:pStyle w:val="Rubrik2"/>
+        <w:pStyle w:val="Heading2"/>
       </w:pPr>
       <w:r>
         <w:t>Fokus</w:t>
@@ -104,27 +122,37 @@
     </w:p>
     <w:p>
       <w:pPr>
-        <w:pStyle w:val="Liststycke"/>
+        <w:pStyle w:val="ListParagraph"/>
         <w:numPr>
           <w:ilvl w:val="0"/>
           <w:numId w:val="8"/>
         </w:numPr>
       </w:pPr>
       <w:r>
-        <w:t>Fördjupning av vissa biblotek.</w:t>
-      </w:r>
-    </w:p>
-    <w:p>
-      <w:pPr>
-        <w:pStyle w:val="Rubrik1"/>
-      </w:pPr>
+        <w:t xml:space="preserve">Fördjupning av vissa </w:t>
+      </w:r>
+      <w:proofErr w:type="spellStart"/>
+      <w:r>
+        <w:t>biblotek</w:t>
+      </w:r>
+      <w:proofErr w:type="spellEnd"/>
+      <w:r>
+        <w:t>.</w:t>
+      </w:r>
+    </w:p>
+    <w:p>
+      <w:pPr>
+        <w:pStyle w:val="Heading1"/>
+      </w:pPr>
+      <w:proofErr w:type="gramStart"/>
       <w:r>
         <w:t>17-01-24</w:t>
       </w:r>
-    </w:p>
-    <w:p>
-      <w:pPr>
-        <w:pStyle w:val="Rubrik2"/>
+      <w:proofErr w:type="gramEnd"/>
+    </w:p>
+    <w:p>
+      <w:pPr>
+        <w:pStyle w:val="Heading2"/>
       </w:pPr>
       <w:r>
         <w:t>Händelser</w:t>
@@ -132,19 +160,27 @@
     </w:p>
     <w:p>
       <w:pPr>
-        <w:pStyle w:val="Liststycke"/>
+        <w:pStyle w:val="ListParagraph"/>
         <w:numPr>
           <w:ilvl w:val="0"/>
           <w:numId w:val="5"/>
         </w:numPr>
       </w:pPr>
       <w:r>
-        <w:t>Testat gjort en simpel applikation till Android med Android Studio. En modoluskalkylator.</w:t>
-      </w:r>
-    </w:p>
-    <w:p>
-      <w:pPr>
-        <w:pStyle w:val="Liststycke"/>
+        <w:t xml:space="preserve">Testat gjort en simpel applikation till Android med Android Studio. En </w:t>
+      </w:r>
+      <w:proofErr w:type="spellStart"/>
+      <w:r>
+        <w:t>modoluskalkylator</w:t>
+      </w:r>
+      <w:proofErr w:type="spellEnd"/>
+      <w:r>
+        <w:t>.</w:t>
+      </w:r>
+    </w:p>
+    <w:p>
+      <w:pPr>
+        <w:pStyle w:val="ListParagraph"/>
         <w:numPr>
           <w:ilvl w:val="0"/>
           <w:numId w:val="5"/>
@@ -156,7 +192,7 @@
     </w:p>
     <w:p>
       <w:pPr>
-        <w:pStyle w:val="Rubrik2"/>
+        <w:pStyle w:val="Heading2"/>
       </w:pPr>
       <w:r>
         <w:t>Slutsatser</w:t>
@@ -164,7 +200,7 @@
     </w:p>
     <w:p>
       <w:pPr>
-        <w:pStyle w:val="Liststycke"/>
+        <w:pStyle w:val="ListParagraph"/>
         <w:numPr>
           <w:ilvl w:val="0"/>
           <w:numId w:val="6"/>
@@ -176,7 +212,7 @@
     </w:p>
     <w:p>
       <w:pPr>
-        <w:pStyle w:val="Rubrik2"/>
+        <w:pStyle w:val="Heading2"/>
       </w:pPr>
       <w:r>
         <w:t>Fokus</w:t>
@@ -184,7 +220,7 @@
     </w:p>
     <w:p>
       <w:pPr>
-        <w:pStyle w:val="Liststycke"/>
+        <w:pStyle w:val="ListParagraph"/>
         <w:numPr>
           <w:ilvl w:val="0"/>
           <w:numId w:val="6"/>
@@ -196,27 +232,37 @@
     </w:p>
     <w:p>
       <w:pPr>
-        <w:pStyle w:val="Liststycke"/>
+        <w:pStyle w:val="ListParagraph"/>
         <w:numPr>
           <w:ilvl w:val="0"/>
           <w:numId w:val="6"/>
         </w:numPr>
       </w:pPr>
       <w:r>
-        <w:t>Fördjupning av vissa biblotek.</w:t>
-      </w:r>
-    </w:p>
-    <w:p>
-      <w:pPr>
-        <w:pStyle w:val="Rubrik1"/>
-      </w:pPr>
+        <w:t xml:space="preserve">Fördjupning av vissa </w:t>
+      </w:r>
+      <w:proofErr w:type="spellStart"/>
+      <w:r>
+        <w:t>biblotek</w:t>
+      </w:r>
+      <w:proofErr w:type="spellEnd"/>
+      <w:r>
+        <w:t>.</w:t>
+      </w:r>
+    </w:p>
+    <w:p>
+      <w:pPr>
+        <w:pStyle w:val="Heading1"/>
+      </w:pPr>
+      <w:proofErr w:type="gramStart"/>
       <w:r>
         <w:t>17-01-25</w:t>
       </w:r>
-    </w:p>
-    <w:p>
-      <w:pPr>
-        <w:pStyle w:val="Rubrik2"/>
+      <w:proofErr w:type="gramEnd"/>
+    </w:p>
+    <w:p>
+      <w:pPr>
+        <w:pStyle w:val="Heading2"/>
       </w:pPr>
       <w:r>
         <w:t>Händelser</w:t>
@@ -224,7 +270,7 @@
     </w:p>
     <w:p>
       <w:pPr>
-        <w:pStyle w:val="Liststycke"/>
+        <w:pStyle w:val="ListParagraph"/>
         <w:numPr>
           <w:ilvl w:val="0"/>
           <w:numId w:val="3"/>
@@ -237,12 +283,28 @@
         <w:t>ått</w:t>
       </w:r>
       <w:r>
-        <w:t xml:space="preserve"> igenom hur man använder Github och Git bash.</w:t>
-      </w:r>
-    </w:p>
-    <w:p>
-      <w:pPr>
-        <w:pStyle w:val="Liststycke"/>
+        <w:t xml:space="preserve"> igenom hur man använder </w:t>
+      </w:r>
+      <w:proofErr w:type="spellStart"/>
+      <w:r>
+        <w:t>Github</w:t>
+      </w:r>
+      <w:proofErr w:type="spellEnd"/>
+      <w:r>
+        <w:t xml:space="preserve"> och Git </w:t>
+      </w:r>
+      <w:proofErr w:type="spellStart"/>
+      <w:r>
+        <w:t>bash</w:t>
+      </w:r>
+      <w:proofErr w:type="spellEnd"/>
+      <w:r>
+        <w:t>.</w:t>
+      </w:r>
+    </w:p>
+    <w:p>
+      <w:pPr>
+        <w:pStyle w:val="ListParagraph"/>
         <w:numPr>
           <w:ilvl w:val="0"/>
           <w:numId w:val="3"/>
@@ -254,7 +316,7 @@
     </w:p>
     <w:p>
       <w:pPr>
-        <w:pStyle w:val="Liststycke"/>
+        <w:pStyle w:val="ListParagraph"/>
         <w:numPr>
           <w:ilvl w:val="0"/>
           <w:numId w:val="3"/>
@@ -266,7 +328,7 @@
     </w:p>
     <w:p>
       <w:pPr>
-        <w:pStyle w:val="Rubrik2"/>
+        <w:pStyle w:val="Heading2"/>
       </w:pPr>
       <w:r>
         <w:t>Slutsatser</w:t>
@@ -274,7 +336,7 @@
     </w:p>
     <w:p>
       <w:pPr>
-        <w:pStyle w:val="Liststycke"/>
+        <w:pStyle w:val="ListParagraph"/>
         <w:numPr>
           <w:ilvl w:val="0"/>
           <w:numId w:val="4"/>
@@ -286,7 +348,7 @@
     </w:p>
     <w:p>
       <w:pPr>
-        <w:pStyle w:val="Rubrik2"/>
+        <w:pStyle w:val="Heading2"/>
       </w:pPr>
       <w:r>
         <w:t>Fokus</w:t>
@@ -294,27 +356,34 @@
     </w:p>
     <w:p>
       <w:pPr>
-        <w:pStyle w:val="Liststycke"/>
+        <w:pStyle w:val="ListParagraph"/>
         <w:numPr>
           <w:ilvl w:val="0"/>
           <w:numId w:val="4"/>
         </w:numPr>
       </w:pPr>
-      <w:r>
-        <w:t>Labboration 2 och 3.</w:t>
-      </w:r>
-    </w:p>
-    <w:p>
-      <w:pPr>
-        <w:pStyle w:val="Rubrik1"/>
-      </w:pPr>
+      <w:proofErr w:type="spellStart"/>
+      <w:r>
+        <w:t>Labboration</w:t>
+      </w:r>
+      <w:proofErr w:type="spellEnd"/>
+      <w:r>
+        <w:t xml:space="preserve"> 2 och 3.</w:t>
+      </w:r>
+    </w:p>
+    <w:p>
+      <w:pPr>
+        <w:pStyle w:val="Heading1"/>
+      </w:pPr>
+      <w:proofErr w:type="gramStart"/>
       <w:r>
         <w:t>17-01-26</w:t>
       </w:r>
-    </w:p>
-    <w:p>
-      <w:pPr>
-        <w:pStyle w:val="Rubrik2"/>
+      <w:proofErr w:type="gramEnd"/>
+    </w:p>
+    <w:p>
+      <w:pPr>
+        <w:pStyle w:val="Heading2"/>
       </w:pPr>
       <w:r>
         <w:t>Händelser</w:t>
@@ -322,55 +391,97 @@
     </w:p>
     <w:p>
       <w:pPr>
-        <w:pStyle w:val="Liststycke"/>
+        <w:pStyle w:val="ListParagraph"/>
         <w:numPr>
           <w:ilvl w:val="0"/>
           <w:numId w:val="1"/>
         </w:numPr>
       </w:pPr>
       <w:r>
-        <w:t>Mer genomgång av github och git.</w:t>
-      </w:r>
-    </w:p>
-    <w:p>
-      <w:pPr>
-        <w:pStyle w:val="Liststycke"/>
+        <w:t xml:space="preserve">Mer genomgång av </w:t>
+      </w:r>
+      <w:proofErr w:type="spellStart"/>
+      <w:r>
+        <w:t>github</w:t>
+      </w:r>
+      <w:proofErr w:type="spellEnd"/>
+      <w:r>
+        <w:t xml:space="preserve"> och </w:t>
+      </w:r>
+      <w:proofErr w:type="spellStart"/>
+      <w:r>
+        <w:t>git</w:t>
+      </w:r>
+      <w:proofErr w:type="spellEnd"/>
+      <w:r>
+        <w:t>.</w:t>
+      </w:r>
+    </w:p>
+    <w:p>
+      <w:pPr>
+        <w:pStyle w:val="ListParagraph"/>
         <w:numPr>
           <w:ilvl w:val="0"/>
           <w:numId w:val="1"/>
         </w:numPr>
       </w:pPr>
-      <w:r>
-        <w:t>Disskussion av möjliga lösningar innan möte med ”Anders”.</w:t>
-      </w:r>
-    </w:p>
-    <w:p>
-      <w:pPr>
-        <w:pStyle w:val="Liststycke"/>
+      <w:proofErr w:type="spellStart"/>
+      <w:r>
+        <w:t>Disskussion</w:t>
+      </w:r>
+      <w:proofErr w:type="spellEnd"/>
+      <w:r>
+        <w:t xml:space="preserve"> av möjliga lösningar innan möte med ”Anders”.</w:t>
+      </w:r>
+    </w:p>
+    <w:p>
+      <w:pPr>
+        <w:pStyle w:val="ListParagraph"/>
         <w:numPr>
           <w:ilvl w:val="0"/>
           <w:numId w:val="1"/>
         </w:numPr>
       </w:pPr>
       <w:r>
-        <w:t>Testat simpelt program i Netbeans från föreläsning med JQL och Glassfish.</w:t>
-      </w:r>
-    </w:p>
-    <w:p>
-      <w:pPr>
-        <w:pStyle w:val="Liststycke"/>
+        <w:t xml:space="preserve">Testat simpelt program i </w:t>
+      </w:r>
+      <w:proofErr w:type="spellStart"/>
+      <w:r>
+        <w:t>Netbeans</w:t>
+      </w:r>
+      <w:proofErr w:type="spellEnd"/>
+      <w:r>
+        <w:t xml:space="preserve"> från föreläsning med JQL och </w:t>
+      </w:r>
+      <w:proofErr w:type="spellStart"/>
+      <w:r>
+        <w:t>Glassfish</w:t>
+      </w:r>
+      <w:proofErr w:type="spellEnd"/>
+      <w:r>
+        <w:t>.</w:t>
+      </w:r>
+    </w:p>
+    <w:p>
+      <w:pPr>
+        <w:pStyle w:val="ListParagraph"/>
         <w:numPr>
           <w:ilvl w:val="0"/>
           <w:numId w:val="1"/>
         </w:numPr>
       </w:pPr>
-      <w:r>
-        <w:t>Förberätt frågor till ”Anders”.</w:t>
-      </w:r>
-    </w:p>
-    <w:p>
-      <w:pPr>
-        <w:pStyle w:val="Liststycke"/>
+      <w:proofErr w:type="spellStart"/>
+      <w:r>
+        <w:t>Förberätt</w:t>
+      </w:r>
+      <w:proofErr w:type="spellEnd"/>
+      <w:r>
+        <w:t xml:space="preserve"> frågor till ”Anders”.</w:t>
+      </w:r>
+    </w:p>
+    <w:p>
+      <w:pPr>
+        <w:pStyle w:val="ListParagraph"/>
         <w:numPr>
           <w:ilvl w:val="0"/>
           <w:numId w:val="1"/>
@@ -383,19 +494,35 @@
     </w:p>
     <w:p>
       <w:pPr>
-        <w:pStyle w:val="Liststycke"/>
+        <w:pStyle w:val="ListParagraph"/>
         <w:numPr>
           <w:ilvl w:val="0"/>
           <w:numId w:val="1"/>
         </w:numPr>
       </w:pPr>
       <w:r>
-        <w:t>Lagt upp en grundläggande idékarta på GitHub.</w:t>
-      </w:r>
-    </w:p>
-    <w:p>
-      <w:pPr>
-        <w:pStyle w:val="Rubrik2"/>
+        <w:t xml:space="preserve">Lagt upp en grundläggande </w:t>
+      </w:r>
+      <w:proofErr w:type="spellStart"/>
+      <w:r>
+        <w:t>idékarta</w:t>
+      </w:r>
+      <w:proofErr w:type="spellEnd"/>
+      <w:r>
+        <w:t xml:space="preserve"> på </w:t>
+      </w:r>
+      <w:proofErr w:type="spellStart"/>
+      <w:r>
+        <w:t>GitHub</w:t>
+      </w:r>
+      <w:proofErr w:type="spellEnd"/>
+      <w:r>
+        <w:t>.</w:t>
+      </w:r>
+    </w:p>
+    <w:p>
+      <w:pPr>
+        <w:pStyle w:val="Heading2"/>
       </w:pPr>
       <w:r>
         <w:t>Slutsatser</w:t>
@@ -403,19 +530,27 @@
     </w:p>
     <w:p>
       <w:pPr>
-        <w:pStyle w:val="Liststycke"/>
+        <w:pStyle w:val="ListParagraph"/>
         <w:numPr>
           <w:ilvl w:val="0"/>
           <w:numId w:val="2"/>
         </w:numPr>
       </w:pPr>
       <w:r>
-        <w:t>Systemet skall bestå av förljande:</w:t>
-      </w:r>
-    </w:p>
-    <w:p>
-      <w:pPr>
-        <w:pStyle w:val="Liststycke"/>
+        <w:t xml:space="preserve">Systemet skall bestå av </w:t>
+      </w:r>
+      <w:proofErr w:type="spellStart"/>
+      <w:r>
+        <w:t>förljande</w:t>
+      </w:r>
+      <w:proofErr w:type="spellEnd"/>
+      <w:r>
+        <w:t>:</w:t>
+      </w:r>
+    </w:p>
+    <w:p>
+      <w:pPr>
+        <w:pStyle w:val="ListParagraph"/>
         <w:numPr>
           <w:ilvl w:val="1"/>
           <w:numId w:val="2"/>
@@ -427,46 +562,80 @@
     </w:p>
     <w:p>
       <w:pPr>
-        <w:pStyle w:val="Liststycke"/>
+        <w:pStyle w:val="ListParagraph"/>
         <w:numPr>
           <w:ilvl w:val="1"/>
           <w:numId w:val="2"/>
         </w:numPr>
       </w:pPr>
-      <w:r>
-        <w:t xml:space="preserve">Restauranhemsida – Som </w:t>
-      </w:r>
-      <w:r>
-        <w:t>visar veckans lunch/middagsmeny. Lunch alla dagar i veckan men middag endast tisdag till lördag. Poster för möjliga band som ska spela. Bildflöde med bilder från t.ex spelningar.</w:t>
-      </w:r>
-    </w:p>
-    <w:p>
-      <w:pPr>
-        <w:pStyle w:val="Liststycke"/>
+      <w:proofErr w:type="spellStart"/>
+      <w:r>
+        <w:t>Restauranhemsida</w:t>
+      </w:r>
+      <w:proofErr w:type="spellEnd"/>
+      <w:r>
+        <w:t xml:space="preserve"> – Som </w:t>
+      </w:r>
+      <w:r>
+        <w:t xml:space="preserve">visar veckans lunch/middagsmeny. Lunch alla dagar i veckan men middag endast tisdag till lördag. Poster för möjliga band som ska spela. Bildflöde med bilder från </w:t>
+      </w:r>
+      <w:proofErr w:type="spellStart"/>
+      <w:r>
+        <w:t>t.ex</w:t>
+      </w:r>
+      <w:proofErr w:type="spellEnd"/>
+      <w:r>
+        <w:t xml:space="preserve"> spelningar.</w:t>
+      </w:r>
+    </w:p>
+    <w:p>
+      <w:pPr>
+        <w:pStyle w:val="ListParagraph"/>
         <w:numPr>
           <w:ilvl w:val="1"/>
           <w:numId w:val="2"/>
         </w:numPr>
       </w:pPr>
       <w:r>
-        <w:t>Servitrisapplikation – En app som servitriser tar hjälp av om vad bordet beställer för mat.</w:t>
-      </w:r>
-    </w:p>
-    <w:p>
-      <w:pPr>
-        <w:pStyle w:val="Liststycke"/>
+        <w:t xml:space="preserve">Servitrisapplikation – En </w:t>
+      </w:r>
+      <w:proofErr w:type="spellStart"/>
+      <w:r>
+        <w:t>app</w:t>
+      </w:r>
+      <w:proofErr w:type="spellEnd"/>
+      <w:r>
+        <w:t xml:space="preserve"> som servitriser tar hjälp av om vad bordet beställer för mat.</w:t>
+      </w:r>
+    </w:p>
+    <w:p>
+      <w:pPr>
+        <w:pStyle w:val="ListParagraph"/>
         <w:numPr>
           <w:ilvl w:val="1"/>
           <w:numId w:val="2"/>
         </w:numPr>
       </w:pPr>
-      <w:r>
-        <w:t>Kökapplikation – Skall visas på en tablet vilka maträtter borden beställt. Skall visa detta på ett bra och tydligt sätt så kocken vet när han ska börja laga vissa rätter.</w:t>
-      </w:r>
-    </w:p>
-    <w:p>
-      <w:pPr>
-        <w:pStyle w:val="Liststycke"/>
+      <w:proofErr w:type="spellStart"/>
+      <w:r>
+        <w:t>Kökapplikation</w:t>
+      </w:r>
+      <w:proofErr w:type="spellEnd"/>
+      <w:r>
+        <w:t xml:space="preserve"> – Skall visas på en </w:t>
+      </w:r>
+      <w:proofErr w:type="spellStart"/>
+      <w:r>
+        <w:t>tablet</w:t>
+      </w:r>
+      <w:proofErr w:type="spellEnd"/>
+      <w:r>
+        <w:t xml:space="preserve"> vilka maträtter borden beställt. Skall visa detta på ett bra och tydligt sätt så kocken vet när han ska börja laga vissa rätter.</w:t>
+      </w:r>
+    </w:p>
+    <w:p>
+      <w:pPr>
+        <w:pStyle w:val="ListParagraph"/>
         <w:numPr>
           <w:ilvl w:val="1"/>
           <w:numId w:val="2"/>
@@ -478,19 +647,27 @@
     </w:p>
     <w:p>
       <w:pPr>
-        <w:pStyle w:val="Liststycke"/>
+        <w:pStyle w:val="ListParagraph"/>
         <w:numPr>
           <w:ilvl w:val="1"/>
           <w:numId w:val="2"/>
         </w:numPr>
       </w:pPr>
       <w:r>
-        <w:t>Databas – Som lagrar och ändrar information, och ger ut information till appar och hemsidor.</w:t>
-      </w:r>
-    </w:p>
-    <w:p>
-      <w:pPr>
-        <w:pStyle w:val="Rubrik2"/>
+        <w:t xml:space="preserve">Databas – Som lagrar och ändrar information, och ger ut information till </w:t>
+      </w:r>
+      <w:proofErr w:type="spellStart"/>
+      <w:r>
+        <w:t>appar</w:t>
+      </w:r>
+      <w:proofErr w:type="spellEnd"/>
+      <w:r>
+        <w:t xml:space="preserve"> och hemsidor.</w:t>
+      </w:r>
+    </w:p>
+    <w:p>
+      <w:pPr>
+        <w:pStyle w:val="Heading2"/>
       </w:pPr>
       <w:r>
         <w:t>Fokus</w:t>
@@ -498,7 +675,7 @@
     </w:p>
     <w:p>
       <w:pPr>
-        <w:pStyle w:val="Liststycke"/>
+        <w:pStyle w:val="ListParagraph"/>
         <w:numPr>
           <w:ilvl w:val="0"/>
           <w:numId w:val="2"/>
@@ -510,19 +687,27 @@
     </w:p>
     <w:p>
       <w:pPr>
-        <w:pStyle w:val="Liststycke"/>
+        <w:pStyle w:val="ListParagraph"/>
         <w:numPr>
           <w:ilvl w:val="0"/>
           <w:numId w:val="2"/>
         </w:numPr>
       </w:pPr>
       <w:r>
-        <w:t>Skissa på utsenden på hemsida</w:t>
-      </w:r>
-    </w:p>
-    <w:p>
-      <w:pPr>
-        <w:pStyle w:val="Liststycke"/>
+        <w:t xml:space="preserve">Skissa på </w:t>
+      </w:r>
+      <w:proofErr w:type="spellStart"/>
+      <w:r>
+        <w:t>utsenden</w:t>
+      </w:r>
+      <w:proofErr w:type="spellEnd"/>
+      <w:r>
+        <w:t xml:space="preserve"> på hemsida</w:t>
+      </w:r>
+    </w:p>
+    <w:p>
+      <w:pPr>
+        <w:pStyle w:val="ListParagraph"/>
         <w:numPr>
           <w:ilvl w:val="0"/>
           <w:numId w:val="2"/>
@@ -534,31 +719,63 @@
     </w:p>
     <w:p>
       <w:pPr>
-        <w:pStyle w:val="Liststycke"/>
+        <w:pStyle w:val="ListParagraph"/>
         <w:numPr>
           <w:ilvl w:val="0"/>
           <w:numId w:val="2"/>
         </w:numPr>
       </w:pPr>
       <w:r>
-        <w:t>Presentera dessa på ett sätt som förklarar för ”Anders” hur arbetsproscessen skulle ändras.</w:t>
-      </w:r>
-    </w:p>
-    <w:p>
-      <w:pPr>
-        <w:pStyle w:val="Liststycke"/>
+        <w:t xml:space="preserve">Presentera dessa på ett sätt som förklarar för ”Anders” hur </w:t>
+      </w:r>
+      <w:proofErr w:type="spellStart"/>
+      <w:r>
+        <w:t>arbetsproscessen</w:t>
+      </w:r>
+      <w:proofErr w:type="spellEnd"/>
+      <w:r>
+        <w:t xml:space="preserve"> skulle ändras.</w:t>
+      </w:r>
+    </w:p>
+    <w:p>
+      <w:pPr>
+        <w:pStyle w:val="ListParagraph"/>
         <w:numPr>
           <w:ilvl w:val="0"/>
           <w:numId w:val="2"/>
         </w:numPr>
       </w:pPr>
       <w:r>
-        <w:t>Testa gör ett enkelt system som använder en server, android app och en hemsida för att kommunisera.</w:t>
-      </w:r>
-    </w:p>
-    <w:p>
-      <w:pPr>
-        <w:pStyle w:val="Liststycke"/>
+        <w:t xml:space="preserve">Testa gör ett enkelt system som använder en server, </w:t>
+      </w:r>
+      <w:proofErr w:type="spellStart"/>
+      <w:r>
+        <w:t>android</w:t>
+      </w:r>
+      <w:proofErr w:type="spellEnd"/>
+      <w:r>
+        <w:t xml:space="preserve"> </w:t>
+      </w:r>
+      <w:proofErr w:type="spellStart"/>
+      <w:r>
+        <w:t>app</w:t>
+      </w:r>
+      <w:proofErr w:type="spellEnd"/>
+      <w:r>
+        <w:t xml:space="preserve"> och en hemsida för att </w:t>
+      </w:r>
+      <w:proofErr w:type="spellStart"/>
+      <w:r>
+        <w:t>kommunisera</w:t>
+      </w:r>
+      <w:proofErr w:type="spellEnd"/>
+      <w:r>
+        <w:t>.</w:t>
+      </w:r>
+    </w:p>
+    <w:p>
+      <w:pPr>
+        <w:pStyle w:val="ListParagraph"/>
         <w:numPr>
           <w:ilvl w:val="0"/>
           <w:numId w:val="2"/>
@@ -570,15 +787,17 @@
     </w:p>
     <w:p>
       <w:pPr>
-        <w:pStyle w:val="Rubrik1"/>
-      </w:pPr>
+        <w:pStyle w:val="Heading1"/>
+      </w:pPr>
+      <w:proofErr w:type="gramStart"/>
       <w:r>
         <w:t>17-01-27</w:t>
       </w:r>
-    </w:p>
-    <w:p>
-      <w:pPr>
-        <w:pStyle w:val="Rubrik2"/>
+      <w:proofErr w:type="gramEnd"/>
+    </w:p>
+    <w:p>
+      <w:pPr>
+        <w:pStyle w:val="Heading2"/>
       </w:pPr>
       <w:r>
         <w:t>Händelser</w:t>
@@ -586,7 +805,7 @@
     </w:p>
     <w:p>
       <w:pPr>
-        <w:pStyle w:val="Liststycke"/>
+        <w:pStyle w:val="ListParagraph"/>
         <w:numPr>
           <w:ilvl w:val="0"/>
           <w:numId w:val="9"/>
@@ -598,7 +817,7 @@
     </w:p>
     <w:p>
       <w:pPr>
-        <w:pStyle w:val="Liststycke"/>
+        <w:pStyle w:val="ListParagraph"/>
         <w:numPr>
           <w:ilvl w:val="0"/>
           <w:numId w:val="9"/>
@@ -610,19 +829,24 @@
     </w:p>
     <w:p>
       <w:pPr>
-        <w:pStyle w:val="Liststycke"/>
+        <w:pStyle w:val="ListParagraph"/>
         <w:numPr>
           <w:ilvl w:val="0"/>
           <w:numId w:val="9"/>
         </w:numPr>
       </w:pPr>
       <w:r>
-        <w:t>Små detaljidéer för schema-appen</w:t>
-      </w:r>
-    </w:p>
-    <w:p>
-      <w:pPr>
-        <w:pStyle w:val="Liststycke"/>
+        <w:t>Små detaljidéer för schema-</w:t>
+      </w:r>
+      <w:proofErr w:type="spellStart"/>
+      <w:r>
+        <w:t>appen</w:t>
+      </w:r>
+      <w:proofErr w:type="spellEnd"/>
+    </w:p>
+    <w:p>
+      <w:pPr>
+        <w:pStyle w:val="ListParagraph"/>
         <w:numPr>
           <w:ilvl w:val="0"/>
           <w:numId w:val="9"/>
@@ -634,7 +858,7 @@
     </w:p>
     <w:p>
       <w:pPr>
-        <w:pStyle w:val="Liststycke"/>
+        <w:pStyle w:val="ListParagraph"/>
         <w:numPr>
           <w:ilvl w:val="0"/>
           <w:numId w:val="9"/>
@@ -646,7 +870,7 @@
     </w:p>
     <w:p>
       <w:pPr>
-        <w:pStyle w:val="Rubrik2"/>
+        <w:pStyle w:val="Heading2"/>
       </w:pPr>
       <w:r>
         <w:t>Slutsatser</w:t>
@@ -654,31 +878,55 @@
     </w:p>
     <w:p>
       <w:pPr>
-        <w:pStyle w:val="Liststycke"/>
+        <w:pStyle w:val="ListParagraph"/>
         <w:numPr>
           <w:ilvl w:val="0"/>
           <w:numId w:val="10"/>
         </w:numPr>
       </w:pPr>
       <w:r>
-        <w:t>Jocke kommer fokusera på att göra mockups till nästa träff med ”Anders”.</w:t>
-      </w:r>
-    </w:p>
-    <w:p>
-      <w:pPr>
-        <w:pStyle w:val="Liststycke"/>
+        <w:t xml:space="preserve">Jocke kommer fokusera på att göra </w:t>
+      </w:r>
+      <w:proofErr w:type="spellStart"/>
+      <w:r>
+        <w:t>mockups</w:t>
+      </w:r>
+      <w:proofErr w:type="spellEnd"/>
+      <w:r>
+        <w:t xml:space="preserve"> till nästa träff med ”Anders”.</w:t>
+      </w:r>
+    </w:p>
+    <w:p>
+      <w:pPr>
+        <w:pStyle w:val="ListParagraph"/>
         <w:numPr>
           <w:ilvl w:val="0"/>
           <w:numId w:val="10"/>
         </w:numPr>
       </w:pPr>
       <w:r>
-        <w:t>Databasen bör innehålla anställda, lunch och al carte meny, ev (videos och bilder), schema och affisher.</w:t>
-      </w:r>
-    </w:p>
-    <w:p>
-      <w:pPr>
-        <w:pStyle w:val="Rubrik2"/>
+        <w:t xml:space="preserve">Databasen bör innehålla anställda, lunch och al carte meny, </w:t>
+      </w:r>
+      <w:proofErr w:type="spellStart"/>
+      <w:r>
+        <w:t>ev</w:t>
+      </w:r>
+      <w:proofErr w:type="spellEnd"/>
+      <w:r>
+        <w:t xml:space="preserve"> (videos och bilder), schema och </w:t>
+      </w:r>
+      <w:proofErr w:type="spellStart"/>
+      <w:r>
+        <w:t>affisher</w:t>
+      </w:r>
+      <w:proofErr w:type="spellEnd"/>
+      <w:r>
+        <w:t>.</w:t>
+      </w:r>
+    </w:p>
+    <w:p>
+      <w:pPr>
+        <w:pStyle w:val="Heading2"/>
       </w:pPr>
       <w:r>
         <w:t>Fokus</w:t>
@@ -686,7 +934,7 @@
     </w:p>
     <w:p>
       <w:pPr>
-        <w:pStyle w:val="Liststycke"/>
+        <w:pStyle w:val="ListParagraph"/>
         <w:numPr>
           <w:ilvl w:val="0"/>
           <w:numId w:val="11"/>
@@ -698,28 +946,43 @@
     </w:p>
     <w:p>
       <w:pPr>
-        <w:pStyle w:val="Liststycke"/>
+        <w:pStyle w:val="ListParagraph"/>
         <w:numPr>
           <w:ilvl w:val="0"/>
           <w:numId w:val="11"/>
         </w:numPr>
       </w:pPr>
       <w:r>
-        <w:t>Skapa ett simpelt system för att testa sammankoppling av alla delar ( android, databas samt webb).</w:t>
-      </w:r>
-    </w:p>
-    <w:p>
-      <w:pPr>
-        <w:pStyle w:val="Rubrik1"/>
-      </w:pPr>
+        <w:t xml:space="preserve">Skapa ett simpelt system för att testa sammankoppling av alla </w:t>
+      </w:r>
+      <w:proofErr w:type="gramStart"/>
+      <w:r>
+        <w:t xml:space="preserve">delar ( </w:t>
+      </w:r>
+      <w:proofErr w:type="spellStart"/>
+      <w:r>
+        <w:t>android</w:t>
+      </w:r>
+      <w:proofErr w:type="spellEnd"/>
+      <w:proofErr w:type="gramEnd"/>
+      <w:r>
+        <w:t>, databas samt webb).</w:t>
+      </w:r>
+    </w:p>
+    <w:p>
+      <w:pPr>
+        <w:pStyle w:val="Heading1"/>
+      </w:pPr>
+      <w:proofErr w:type="gramStart"/>
       <w:r>
         <w:lastRenderedPageBreak/>
         <w:t>17-01-30</w:t>
       </w:r>
-    </w:p>
-    <w:p>
-      <w:pPr>
-        <w:pStyle w:val="Rubrik2"/>
+      <w:proofErr w:type="gramEnd"/>
+    </w:p>
+    <w:p>
+      <w:pPr>
+        <w:pStyle w:val="Heading2"/>
       </w:pPr>
       <w:r>
         <w:t>Händelser</w:t>
@@ -727,19 +990,27 @@
     </w:p>
     <w:p>
       <w:pPr>
-        <w:pStyle w:val="Liststycke"/>
+        <w:pStyle w:val="ListParagraph"/>
         <w:numPr>
           <w:ilvl w:val="0"/>
           <w:numId w:val="9"/>
         </w:numPr>
       </w:pPr>
       <w:r>
-        <w:t>Påbörjat ett testprojekt som ska samankoppla alla element som projektet kräver</w:t>
-      </w:r>
-    </w:p>
-    <w:p>
-      <w:pPr>
-        <w:pStyle w:val="Liststycke"/>
+        <w:t xml:space="preserve">Påbörjat ett testprojekt som ska </w:t>
+      </w:r>
+      <w:proofErr w:type="spellStart"/>
+      <w:r>
+        <w:t>samankoppla</w:t>
+      </w:r>
+      <w:proofErr w:type="spellEnd"/>
+      <w:r>
+        <w:t xml:space="preserve"> alla element som projektet kräver</w:t>
+      </w:r>
+    </w:p>
+    <w:p>
+      <w:pPr>
+        <w:pStyle w:val="ListParagraph"/>
         <w:numPr>
           <w:ilvl w:val="0"/>
           <w:numId w:val="9"/>
@@ -751,7 +1022,7 @@
     </w:p>
     <w:p>
       <w:pPr>
-        <w:pStyle w:val="Liststycke"/>
+        <w:pStyle w:val="ListParagraph"/>
         <w:numPr>
           <w:ilvl w:val="0"/>
           <w:numId w:val="9"/>
@@ -763,7 +1034,7 @@
     </w:p>
     <w:p>
       <w:pPr>
-        <w:pStyle w:val="Rubrik2"/>
+        <w:pStyle w:val="Heading2"/>
       </w:pPr>
       <w:r>
         <w:t>Slutsatser</w:t>
@@ -771,19 +1042,24 @@
     </w:p>
     <w:p>
       <w:pPr>
-        <w:pStyle w:val="Liststycke"/>
+        <w:pStyle w:val="ListParagraph"/>
         <w:numPr>
           <w:ilvl w:val="0"/>
           <w:numId w:val="10"/>
         </w:numPr>
       </w:pPr>
       <w:r>
-        <w:t>Fått klart hur saker är sammankopplat i netbeans</w:t>
-      </w:r>
-    </w:p>
-    <w:p>
-      <w:pPr>
-        <w:pStyle w:val="Rubrik2"/>
+        <w:t xml:space="preserve">Fått klart hur saker är sammankopplat i </w:t>
+      </w:r>
+      <w:proofErr w:type="spellStart"/>
+      <w:r>
+        <w:t>netbeans</w:t>
+      </w:r>
+      <w:proofErr w:type="spellEnd"/>
+    </w:p>
+    <w:p>
+      <w:pPr>
+        <w:pStyle w:val="Heading2"/>
       </w:pPr>
       <w:r>
         <w:t>Fokus</w:t>
@@ -791,7 +1067,7 @@
     </w:p>
     <w:p>
       <w:pPr>
-        <w:pStyle w:val="Liststycke"/>
+        <w:pStyle w:val="ListParagraph"/>
         <w:numPr>
           <w:ilvl w:val="0"/>
           <w:numId w:val="11"/>
@@ -803,7 +1079,7 @@
     </w:p>
     <w:p>
       <w:pPr>
-        <w:pStyle w:val="Liststycke"/>
+        <w:pStyle w:val="ListParagraph"/>
         <w:numPr>
           <w:ilvl w:val="0"/>
           <w:numId w:val="11"/>
@@ -815,30 +1091,40 @@
     </w:p>
     <w:p>
       <w:pPr>
-        <w:pStyle w:val="Liststycke"/>
+        <w:pStyle w:val="ListParagraph"/>
         <w:numPr>
           <w:ilvl w:val="0"/>
           <w:numId w:val="11"/>
         </w:numPr>
       </w:pPr>
       <w:r>
-        <w:t>Ta reda på hur man kopplar ihop Netbeansprojektet med Android studio</w:t>
-      </w:r>
-    </w:p>
-    <w:p>
-      <w:pPr>
-        <w:pStyle w:val="Rubrik1"/>
-      </w:pPr>
+        <w:t xml:space="preserve">Ta reda på hur man kopplar ihop </w:t>
+      </w:r>
+      <w:proofErr w:type="spellStart"/>
+      <w:r>
+        <w:t>Netbeansprojektet</w:t>
+      </w:r>
+      <w:proofErr w:type="spellEnd"/>
+      <w:r>
+        <w:t xml:space="preserve"> med Android studio</w:t>
+      </w:r>
+    </w:p>
+    <w:p>
+      <w:pPr>
+        <w:pStyle w:val="Heading1"/>
+      </w:pPr>
+      <w:proofErr w:type="gramStart"/>
       <w:r>
         <w:t>17-01-</w:t>
       </w:r>
       <w:r>
         <w:t>31</w:t>
       </w:r>
-    </w:p>
-    <w:p>
-      <w:pPr>
-        <w:pStyle w:val="Rubrik2"/>
+      <w:proofErr w:type="gramEnd"/>
+    </w:p>
+    <w:p>
+      <w:pPr>
+        <w:pStyle w:val="Heading2"/>
       </w:pPr>
       <w:r>
         <w:t>Händelser</w:t>
@@ -846,7 +1132,7 @@
     </w:p>
     <w:p>
       <w:pPr>
-        <w:pStyle w:val="Liststycke"/>
+        <w:pStyle w:val="ListParagraph"/>
         <w:numPr>
           <w:ilvl w:val="0"/>
           <w:numId w:val="9"/>
@@ -861,19 +1147,35 @@
     </w:p>
     <w:p>
       <w:pPr>
-        <w:pStyle w:val="Liststycke"/>
+        <w:pStyle w:val="ListParagraph"/>
         <w:numPr>
           <w:ilvl w:val="0"/>
           <w:numId w:val="9"/>
         </w:numPr>
       </w:pPr>
       <w:r>
-        <w:t>Fick till skicka och hämta information från databasen. Fick inte till &lt;br/&gt; från function och formulär</w:t>
-      </w:r>
-    </w:p>
-    <w:p>
-      <w:pPr>
-        <w:pStyle w:val="Rubrik2"/>
+        <w:t>Fick till skicka och hämta information från databasen. Fick inte till &lt;</w:t>
+      </w:r>
+      <w:proofErr w:type="spellStart"/>
+      <w:r>
+        <w:t>br</w:t>
+      </w:r>
+      <w:proofErr w:type="spellEnd"/>
+      <w:r>
+        <w:t xml:space="preserve">/&gt; från </w:t>
+      </w:r>
+      <w:proofErr w:type="spellStart"/>
+      <w:r>
+        <w:t>function</w:t>
+      </w:r>
+      <w:proofErr w:type="spellEnd"/>
+      <w:r>
+        <w:t xml:space="preserve"> och formulär</w:t>
+      </w:r>
+    </w:p>
+    <w:p>
+      <w:pPr>
+        <w:pStyle w:val="Heading2"/>
       </w:pPr>
       <w:r>
         <w:t>Slutsatser</w:t>
@@ -881,31 +1183,44 @@
     </w:p>
     <w:p>
       <w:pPr>
-        <w:pStyle w:val="Liststycke"/>
+        <w:pStyle w:val="ListParagraph"/>
         <w:numPr>
           <w:ilvl w:val="0"/>
           <w:numId w:val="10"/>
         </w:numPr>
       </w:pPr>
       <w:r>
-        <w:t>Fått grundläggande kunskaper om xhtml</w:t>
-      </w:r>
-    </w:p>
-    <w:p>
-      <w:pPr>
-        <w:pStyle w:val="Liststycke"/>
+        <w:t xml:space="preserve">Fått grundläggande kunskaper om </w:t>
+      </w:r>
+      <w:proofErr w:type="spellStart"/>
+      <w:r>
+        <w:t>xhtml</w:t>
+      </w:r>
+      <w:proofErr w:type="spellEnd"/>
+    </w:p>
+    <w:p>
+      <w:pPr>
+        <w:pStyle w:val="ListParagraph"/>
         <w:numPr>
           <w:ilvl w:val="0"/>
           <w:numId w:val="10"/>
         </w:numPr>
       </w:pPr>
       <w:r>
-        <w:t>Förståelse för hur man använder java bönor i xhtml-kod</w:t>
-      </w:r>
-    </w:p>
-    <w:p>
-      <w:pPr>
-        <w:pStyle w:val="Rubrik2"/>
+        <w:t xml:space="preserve">Förståelse för hur man använder java bönor i </w:t>
+      </w:r>
+      <w:proofErr w:type="spellStart"/>
+      <w:r>
+        <w:t>xhtml</w:t>
+      </w:r>
+      <w:proofErr w:type="spellEnd"/>
+      <w:r>
+        <w:t>-kod</w:t>
+      </w:r>
+    </w:p>
+    <w:p>
+      <w:pPr>
+        <w:pStyle w:val="Heading2"/>
       </w:pPr>
       <w:r>
         <w:t>Fokus</w:t>
@@ -913,7 +1228,7 @@
     </w:p>
     <w:p>
       <w:pPr>
-        <w:pStyle w:val="Liststycke"/>
+        <w:pStyle w:val="ListParagraph"/>
         <w:numPr>
           <w:ilvl w:val="0"/>
           <w:numId w:val="11"/>
@@ -925,39 +1240,57 @@
     </w:p>
     <w:p>
       <w:pPr>
-        <w:pStyle w:val="Liststycke"/>
+        <w:pStyle w:val="ListParagraph"/>
         <w:numPr>
           <w:ilvl w:val="0"/>
           <w:numId w:val="11"/>
         </w:numPr>
       </w:pPr>
       <w:r>
-        <w:t>Få till &lt;br/&gt; och ett formulär</w:t>
-      </w:r>
-    </w:p>
-    <w:p>
-      <w:pPr>
-        <w:pStyle w:val="Liststycke"/>
+        <w:t>Få till &lt;</w:t>
+      </w:r>
+      <w:proofErr w:type="spellStart"/>
+      <w:r>
+        <w:t>br</w:t>
+      </w:r>
+      <w:proofErr w:type="spellEnd"/>
+      <w:r>
+        <w:t>/&gt; och ett formulär</w:t>
+      </w:r>
+    </w:p>
+    <w:p>
+      <w:pPr>
+        <w:pStyle w:val="ListParagraph"/>
         <w:numPr>
           <w:ilvl w:val="0"/>
           <w:numId w:val="11"/>
         </w:numPr>
       </w:pPr>
       <w:r>
-        <w:t>Ta reda på hur man kopplar ihop Netbeansprojektet med Android studio</w:t>
-      </w:r>
-    </w:p>
-    <w:p>
-      <w:pPr>
-        <w:pStyle w:val="Rubrik1"/>
-      </w:pPr>
+        <w:t xml:space="preserve">Ta reda på hur man kopplar ihop </w:t>
+      </w:r>
+      <w:proofErr w:type="spellStart"/>
+      <w:r>
+        <w:t>Netbeansprojektet</w:t>
+      </w:r>
+      <w:proofErr w:type="spellEnd"/>
+      <w:r>
+        <w:t xml:space="preserve"> med Android studio</w:t>
+      </w:r>
+    </w:p>
+    <w:p>
+      <w:pPr>
+        <w:pStyle w:val="Heading1"/>
+      </w:pPr>
+      <w:proofErr w:type="gramStart"/>
       <w:r>
         <w:t>17-02-01</w:t>
       </w:r>
-    </w:p>
-    <w:p>
-      <w:pPr>
-        <w:pStyle w:val="Rubrik2"/>
+      <w:proofErr w:type="gramEnd"/>
+    </w:p>
+    <w:p>
+      <w:pPr>
+        <w:pStyle w:val="Heading2"/>
       </w:pPr>
       <w:r>
         <w:t>Händelser</w:t>
@@ -965,19 +1298,27 @@
     </w:p>
     <w:p>
       <w:pPr>
-        <w:pStyle w:val="Liststycke"/>
+        <w:pStyle w:val="ListParagraph"/>
         <w:numPr>
           <w:ilvl w:val="0"/>
           <w:numId w:val="9"/>
         </w:numPr>
       </w:pPr>
       <w:r>
-        <w:t>Fick till &lt;br/&gt;</w:t>
-      </w:r>
-    </w:p>
-    <w:p>
-      <w:pPr>
-        <w:pStyle w:val="Liststycke"/>
+        <w:t>Fick till &lt;</w:t>
+      </w:r>
+      <w:proofErr w:type="spellStart"/>
+      <w:r>
+        <w:t>br</w:t>
+      </w:r>
+      <w:proofErr w:type="spellEnd"/>
+      <w:r>
+        <w:t>/&gt;</w:t>
+      </w:r>
+    </w:p>
+    <w:p>
+      <w:pPr>
+        <w:pStyle w:val="ListParagraph"/>
         <w:numPr>
           <w:ilvl w:val="0"/>
           <w:numId w:val="9"/>
@@ -989,7 +1330,7 @@
     </w:p>
     <w:p>
       <w:pPr>
-        <w:pStyle w:val="Rubrik2"/>
+        <w:pStyle w:val="Heading2"/>
       </w:pPr>
       <w:r>
         <w:t>Slutsatser</w:t>
@@ -997,67 +1338,117 @@
     </w:p>
     <w:p>
       <w:pPr>
-        <w:pStyle w:val="Liststycke"/>
+        <w:pStyle w:val="ListParagraph"/>
         <w:numPr>
           <w:ilvl w:val="0"/>
           <w:numId w:val="10"/>
         </w:numPr>
       </w:pPr>
       <w:r>
-        <w:t>Lärt oss hur man importerar biblotek i xhtml</w:t>
-      </w:r>
-    </w:p>
-    <w:p>
-      <w:pPr>
-        <w:pStyle w:val="Liststycke"/>
+        <w:t xml:space="preserve">Lärt oss hur man importerar </w:t>
+      </w:r>
+      <w:proofErr w:type="spellStart"/>
+      <w:r>
+        <w:t>biblotek</w:t>
+      </w:r>
+      <w:proofErr w:type="spellEnd"/>
+      <w:r>
+        <w:t xml:space="preserve"> i </w:t>
+      </w:r>
+      <w:proofErr w:type="spellStart"/>
+      <w:r>
+        <w:t>xhtml</w:t>
+      </w:r>
+      <w:proofErr w:type="spellEnd"/>
+    </w:p>
+    <w:p>
+      <w:pPr>
+        <w:pStyle w:val="ListParagraph"/>
         <w:numPr>
           <w:ilvl w:val="0"/>
           <w:numId w:val="10"/>
         </w:numPr>
       </w:pPr>
       <w:r>
-        <w:t>Lärt oss om eXtream Programing (XP)</w:t>
-      </w:r>
-    </w:p>
-    <w:p>
-      <w:pPr>
-        <w:pStyle w:val="Liststycke"/>
+        <w:t xml:space="preserve">Lärt oss om </w:t>
+      </w:r>
+      <w:proofErr w:type="spellStart"/>
+      <w:r>
+        <w:t>eXtream</w:t>
+      </w:r>
+      <w:proofErr w:type="spellEnd"/>
+      <w:r>
+        <w:t xml:space="preserve"> </w:t>
+      </w:r>
+      <w:proofErr w:type="spellStart"/>
+      <w:r>
+        <w:t>Programing</w:t>
+      </w:r>
+      <w:proofErr w:type="spellEnd"/>
+      <w:r>
+        <w:t xml:space="preserve"> (XP)</w:t>
+      </w:r>
+    </w:p>
+    <w:p>
+      <w:pPr>
+        <w:pStyle w:val="ListParagraph"/>
         <w:numPr>
           <w:ilvl w:val="0"/>
           <w:numId w:val="10"/>
         </w:numPr>
       </w:pPr>
       <w:r>
-        <w:t>Lärt oss om scrum</w:t>
-      </w:r>
-    </w:p>
-    <w:p>
-      <w:pPr>
-        <w:pStyle w:val="Liststycke"/>
+        <w:t xml:space="preserve">Lärt oss om </w:t>
+      </w:r>
+      <w:proofErr w:type="spellStart"/>
+      <w:r>
+        <w:t>scrum</w:t>
+      </w:r>
+      <w:proofErr w:type="spellEnd"/>
+    </w:p>
+    <w:p>
+      <w:pPr>
+        <w:pStyle w:val="ListParagraph"/>
         <w:numPr>
           <w:ilvl w:val="0"/>
           <w:numId w:val="10"/>
         </w:numPr>
       </w:pPr>
       <w:r>
-        <w:t>Lärt oss om agila arbetsmetoder</w:t>
-      </w:r>
-    </w:p>
-    <w:p>
-      <w:pPr>
-        <w:pStyle w:val="Liststycke"/>
+        <w:t xml:space="preserve">Lärt oss om </w:t>
+      </w:r>
+      <w:proofErr w:type="spellStart"/>
+      <w:r>
+        <w:t>agila</w:t>
+      </w:r>
+      <w:proofErr w:type="spellEnd"/>
+      <w:r>
+        <w:t xml:space="preserve"> arbetsmetoder</w:t>
+      </w:r>
+    </w:p>
+    <w:p>
+      <w:pPr>
+        <w:pStyle w:val="ListParagraph"/>
         <w:numPr>
           <w:ilvl w:val="0"/>
           <w:numId w:val="10"/>
         </w:numPr>
       </w:pPr>
       <w:r>
-        <w:t xml:space="preserve">Lärt oss om vad en Full Stack Developer är </w:t>
-      </w:r>
-    </w:p>
-    <w:p>
-      <w:pPr>
-        <w:pStyle w:val="Rubrik2"/>
+        <w:t xml:space="preserve">Lärt oss om vad en Full Stack </w:t>
+      </w:r>
+      <w:proofErr w:type="spellStart"/>
+      <w:r>
+        <w:t>Developer</w:t>
+      </w:r>
+      <w:proofErr w:type="spellEnd"/>
+      <w:r>
+        <w:t xml:space="preserve"> är </w:t>
+      </w:r>
+    </w:p>
+    <w:p>
+      <w:pPr>
+        <w:pStyle w:val="Heading2"/>
         <w:tabs>
           <w:tab w:val="left" w:pos="1815"/>
         </w:tabs>
@@ -1071,7 +1462,7 @@
     </w:p>
     <w:p>
       <w:pPr>
-        <w:pStyle w:val="Liststycke"/>
+        <w:pStyle w:val="ListParagraph"/>
         <w:numPr>
           <w:ilvl w:val="0"/>
           <w:numId w:val="11"/>
@@ -1083,7 +1474,7 @@
     </w:p>
     <w:p>
       <w:pPr>
-        <w:pStyle w:val="Liststycke"/>
+        <w:pStyle w:val="ListParagraph"/>
         <w:numPr>
           <w:ilvl w:val="0"/>
           <w:numId w:val="11"/>
@@ -1095,7 +1486,7 @@
     </w:p>
     <w:p>
       <w:pPr>
-        <w:pStyle w:val="Liststycke"/>
+        <w:pStyle w:val="ListParagraph"/>
         <w:numPr>
           <w:ilvl w:val="0"/>
           <w:numId w:val="11"/>
@@ -1113,33 +1504,43 @@
     </w:p>
     <w:p>
       <w:pPr>
-        <w:pStyle w:val="Liststycke"/>
+        <w:pStyle w:val="ListParagraph"/>
         <w:numPr>
           <w:ilvl w:val="0"/>
           <w:numId w:val="11"/>
         </w:numPr>
       </w:pPr>
       <w:r>
-        <w:t>Ta reda på hur man kopplar ihop Netbeansprojektet med Android studio</w:t>
-      </w:r>
-    </w:p>
-    <w:p>
-      <w:pPr>
-        <w:pStyle w:val="Liststycke"/>
-      </w:pPr>
-    </w:p>
-    <w:p>
-      <w:pPr>
-        <w:pStyle w:val="Rubrik1"/>
-      </w:pPr>
+        <w:t xml:space="preserve">Ta reda på hur man kopplar ihop </w:t>
+      </w:r>
+      <w:proofErr w:type="spellStart"/>
+      <w:r>
+        <w:t>Netbeansprojektet</w:t>
+      </w:r>
+      <w:proofErr w:type="spellEnd"/>
+      <w:r>
+        <w:t xml:space="preserve"> med Android studio</w:t>
+      </w:r>
+    </w:p>
+    <w:p>
+      <w:pPr>
+        <w:pStyle w:val="ListParagraph"/>
+      </w:pPr>
+    </w:p>
+    <w:p>
+      <w:pPr>
+        <w:pStyle w:val="Heading1"/>
+      </w:pPr>
+      <w:proofErr w:type="gramStart"/>
       <w:r>
         <w:lastRenderedPageBreak/>
         <w:t>17-02-02</w:t>
       </w:r>
-    </w:p>
-    <w:p>
-      <w:pPr>
-        <w:pStyle w:val="Rubrik2"/>
+      <w:proofErr w:type="gramEnd"/>
+    </w:p>
+    <w:p>
+      <w:pPr>
+        <w:pStyle w:val="Heading2"/>
       </w:pPr>
       <w:r>
         <w:t>Händelser</w:t>
@@ -1147,7 +1548,7 @@
     </w:p>
     <w:p>
       <w:pPr>
-        <w:pStyle w:val="Liststycke"/>
+        <w:pStyle w:val="ListParagraph"/>
         <w:numPr>
           <w:ilvl w:val="0"/>
           <w:numId w:val="9"/>
@@ -1159,19 +1560,35 @@
     </w:p>
     <w:p>
       <w:pPr>
-        <w:pStyle w:val="Liststycke"/>
+        <w:pStyle w:val="ListParagraph"/>
         <w:numPr>
           <w:ilvl w:val="0"/>
           <w:numId w:val="9"/>
         </w:numPr>
       </w:pPr>
       <w:r>
-        <w:t>Försökt få till uppkoppling mot android app utan lyckat försök.</w:t>
-      </w:r>
-    </w:p>
-    <w:p>
-      <w:pPr>
-        <w:pStyle w:val="Rubrik2"/>
+        <w:t xml:space="preserve">Försökt få till uppkoppling mot </w:t>
+      </w:r>
+      <w:proofErr w:type="spellStart"/>
+      <w:r>
+        <w:t>android</w:t>
+      </w:r>
+      <w:proofErr w:type="spellEnd"/>
+      <w:r>
+        <w:t xml:space="preserve"> </w:t>
+      </w:r>
+      <w:proofErr w:type="spellStart"/>
+      <w:r>
+        <w:t>app</w:t>
+      </w:r>
+      <w:proofErr w:type="spellEnd"/>
+      <w:r>
+        <w:t xml:space="preserve"> utan lyckat försök.</w:t>
+      </w:r>
+    </w:p>
+    <w:p>
+      <w:pPr>
+        <w:pStyle w:val="Heading2"/>
       </w:pPr>
       <w:r>
         <w:t>Slutsatser</w:t>
@@ -1179,19 +1596,35 @@
     </w:p>
     <w:p>
       <w:pPr>
-        <w:pStyle w:val="Liststycke"/>
+        <w:pStyle w:val="ListParagraph"/>
         <w:numPr>
           <w:ilvl w:val="0"/>
           <w:numId w:val="10"/>
         </w:numPr>
       </w:pPr>
       <w:r>
-        <w:t>Behöver be Martin om mer instruktioner för att att kunna koppla ihop en android applikation med resterande delar av systemet.</w:t>
-      </w:r>
-    </w:p>
-    <w:p>
-      <w:pPr>
-        <w:pStyle w:val="Liststycke"/>
+        <w:t xml:space="preserve">Behöver be Martin om mer instruktioner för att </w:t>
+      </w:r>
+      <w:proofErr w:type="spellStart"/>
+      <w:r>
+        <w:t>att</w:t>
+      </w:r>
+      <w:proofErr w:type="spellEnd"/>
+      <w:r>
+        <w:t xml:space="preserve"> kunna koppla ihop en </w:t>
+      </w:r>
+      <w:proofErr w:type="spellStart"/>
+      <w:r>
+        <w:t>android</w:t>
+      </w:r>
+      <w:proofErr w:type="spellEnd"/>
+      <w:r>
+        <w:t xml:space="preserve"> applikation med resterande delar av systemet.</w:t>
+      </w:r>
+    </w:p>
+    <w:p>
+      <w:pPr>
+        <w:pStyle w:val="ListParagraph"/>
         <w:numPr>
           <w:ilvl w:val="0"/>
           <w:numId w:val="10"/>
@@ -1208,7 +1641,7 @@
     </w:p>
     <w:p>
       <w:pPr>
-        <w:pStyle w:val="Rubrik2"/>
+        <w:pStyle w:val="Heading2"/>
       </w:pPr>
       <w:r>
         <w:t>Fokus</w:t>
@@ -1216,7 +1649,7 @@
     </w:p>
     <w:p>
       <w:pPr>
-        <w:pStyle w:val="Liststycke"/>
+        <w:pStyle w:val="ListParagraph"/>
         <w:numPr>
           <w:ilvl w:val="0"/>
           <w:numId w:val="12"/>
@@ -1228,7 +1661,7 @@
     </w:p>
     <w:p>
       <w:pPr>
-        <w:pStyle w:val="Liststycke"/>
+        <w:pStyle w:val="ListParagraph"/>
         <w:numPr>
           <w:ilvl w:val="0"/>
           <w:numId w:val="12"/>
@@ -1238,57 +1671,83 @@
         <w:t xml:space="preserve">Skapa </w:t>
       </w:r>
       <w:r>
-        <w:t>arbetsflöde, backlogg, team rules, mockups, prioriteringslista</w:t>
-      </w:r>
-    </w:p>
-    <w:p>
-      <w:pPr>
-        <w:pStyle w:val="Liststycke"/>
+        <w:t xml:space="preserve">arbetsflöde, backlogg, team </w:t>
+      </w:r>
+      <w:proofErr w:type="spellStart"/>
+      <w:r>
+        <w:t>rules</w:t>
+      </w:r>
+      <w:proofErr w:type="spellEnd"/>
+      <w:r>
+        <w:t xml:space="preserve">, </w:t>
+      </w:r>
+      <w:proofErr w:type="spellStart"/>
+      <w:r>
+        <w:t>mockups</w:t>
+      </w:r>
+      <w:proofErr w:type="spellEnd"/>
+      <w:r>
+        <w:t>, prioriteringslista</w:t>
+      </w:r>
+    </w:p>
+    <w:p>
+      <w:pPr>
+        <w:pStyle w:val="ListParagraph"/>
         <w:numPr>
           <w:ilvl w:val="0"/>
           <w:numId w:val="12"/>
         </w:numPr>
       </w:pPr>
       <w:r>
-        <w:t>Ta reda på hur man kopplar ihop Netbeansprojektet med Android studio</w:t>
-      </w:r>
-    </w:p>
-    <w:p>
-      <w:pPr>
-        <w:pStyle w:val="Liststycke"/>
-      </w:pPr>
-    </w:p>
-    <w:p>
-      <w:pPr>
-        <w:pStyle w:val="Liststycke"/>
-      </w:pPr>
-    </w:p>
-    <w:p>
-      <w:pPr>
-        <w:pStyle w:val="Liststycke"/>
-      </w:pPr>
-    </w:p>
-    <w:p>
-      <w:pPr>
-        <w:pStyle w:val="Liststycke"/>
-      </w:pPr>
-    </w:p>
-    <w:p>
-      <w:pPr>
-        <w:pStyle w:val="Liststycke"/>
-      </w:pPr>
-    </w:p>
-    <w:p>
-      <w:pPr>
-        <w:pStyle w:val="Rubrik1"/>
-      </w:pPr>
+        <w:t xml:space="preserve">Ta reda på hur man kopplar ihop </w:t>
+      </w:r>
+      <w:proofErr w:type="spellStart"/>
+      <w:r>
+        <w:t>Netbeansprojektet</w:t>
+      </w:r>
+      <w:proofErr w:type="spellEnd"/>
+      <w:r>
+        <w:t xml:space="preserve"> med Android studio</w:t>
+      </w:r>
+    </w:p>
+    <w:p>
+      <w:pPr>
+        <w:pStyle w:val="ListParagraph"/>
+      </w:pPr>
+    </w:p>
+    <w:p>
+      <w:pPr>
+        <w:pStyle w:val="ListParagraph"/>
+      </w:pPr>
+    </w:p>
+    <w:p>
+      <w:pPr>
+        <w:pStyle w:val="ListParagraph"/>
+      </w:pPr>
+    </w:p>
+    <w:p>
+      <w:pPr>
+        <w:pStyle w:val="ListParagraph"/>
+      </w:pPr>
+    </w:p>
+    <w:p>
+      <w:pPr>
+        <w:pStyle w:val="ListParagraph"/>
+      </w:pPr>
+    </w:p>
+    <w:p>
+      <w:pPr>
+        <w:pStyle w:val="Heading1"/>
+      </w:pPr>
+      <w:proofErr w:type="gramStart"/>
       <w:r>
         <w:t>17-02-03</w:t>
       </w:r>
-    </w:p>
-    <w:p>
-      <w:pPr>
-        <w:pStyle w:val="Rubrik2"/>
+      <w:proofErr w:type="gramEnd"/>
+    </w:p>
+    <w:p>
+      <w:pPr>
+        <w:pStyle w:val="Heading2"/>
       </w:pPr>
       <w:r>
         <w:t>Händelser</w:t>
@@ -1296,7 +1755,7 @@
     </w:p>
     <w:p>
       <w:pPr>
-        <w:pStyle w:val="Liststycke"/>
+        <w:pStyle w:val="ListParagraph"/>
         <w:numPr>
           <w:ilvl w:val="0"/>
           <w:numId w:val="9"/>
@@ -1308,19 +1767,35 @@
     </w:p>
     <w:p>
       <w:pPr>
-        <w:pStyle w:val="Liststycke"/>
+        <w:pStyle w:val="ListParagraph"/>
         <w:numPr>
           <w:ilvl w:val="0"/>
           <w:numId w:val="9"/>
         </w:numPr>
       </w:pPr>
       <w:r>
-        <w:t>Joakim har skapat mockups till träffen med ”Anders” på måndag, mockupsen är för hemsidan.</w:t>
-      </w:r>
-    </w:p>
-    <w:p>
-      <w:pPr>
-        <w:pStyle w:val="Liststycke"/>
+        <w:t xml:space="preserve">Joakim har skapat </w:t>
+      </w:r>
+      <w:proofErr w:type="spellStart"/>
+      <w:r>
+        <w:t>mockups</w:t>
+      </w:r>
+      <w:proofErr w:type="spellEnd"/>
+      <w:r>
+        <w:t xml:space="preserve"> till träffen med ”Anders” på måndag, </w:t>
+      </w:r>
+      <w:proofErr w:type="spellStart"/>
+      <w:r>
+        <w:t>mockupsen</w:t>
+      </w:r>
+      <w:proofErr w:type="spellEnd"/>
+      <w:r>
+        <w:t xml:space="preserve"> är för hemsidan.</w:t>
+      </w:r>
+    </w:p>
+    <w:p>
+      <w:pPr>
+        <w:pStyle w:val="ListParagraph"/>
         <w:numPr>
           <w:ilvl w:val="0"/>
           <w:numId w:val="9"/>
@@ -1332,7 +1807,7 @@
     </w:p>
     <w:p>
       <w:pPr>
-        <w:pStyle w:val="Rubrik2"/>
+        <w:pStyle w:val="Heading2"/>
       </w:pPr>
       <w:r>
         <w:t>Slutsatser</w:t>
@@ -1340,7 +1815,7 @@
     </w:p>
     <w:p>
       <w:pPr>
-        <w:pStyle w:val="Liststycke"/>
+        <w:pStyle w:val="ListParagraph"/>
         <w:numPr>
           <w:ilvl w:val="0"/>
           <w:numId w:val="10"/>
@@ -1352,14 +1827,30 @@
     </w:p>
     <w:p>
       <w:pPr>
-        <w:pStyle w:val="Liststycke"/>
+        <w:pStyle w:val="ListParagraph"/>
         <w:numPr>
           <w:ilvl w:val="0"/>
           <w:numId w:val="10"/>
         </w:numPr>
       </w:pPr>
       <w:r>
-        <w:t>En förbered prioriteringslista utan nummerering som vi skall skriva ut så att martin kan få</w:t>
+        <w:t xml:space="preserve">En förbered prioriteringslista utan </w:t>
+      </w:r>
+      <w:proofErr w:type="spellStart"/>
+      <w:r>
+        <w:t>nummerering</w:t>
+      </w:r>
+      <w:proofErr w:type="spellEnd"/>
+      <w:r>
+        <w:t xml:space="preserve"> som vi skall skriva ut så att </w:t>
+      </w:r>
+      <w:proofErr w:type="spellStart"/>
+      <w:r>
+        <w:t>martin</w:t>
+      </w:r>
+      <w:proofErr w:type="spellEnd"/>
+      <w:r>
+        <w:t xml:space="preserve"> kan få</w:t>
       </w:r>
       <w:r>
         <w:t xml:space="preserve"> numrera ordning på.</w:t>
@@ -1367,7 +1858,7 @@
     </w:p>
     <w:p>
       <w:pPr>
-        <w:pStyle w:val="Rubrik2"/>
+        <w:pStyle w:val="Heading2"/>
       </w:pPr>
       <w:r>
         <w:t>Fokus</w:t>
@@ -1375,7 +1866,7 @@
     </w:p>
     <w:p>
       <w:pPr>
-        <w:pStyle w:val="Liststycke"/>
+        <w:pStyle w:val="ListParagraph"/>
         <w:numPr>
           <w:ilvl w:val="0"/>
           <w:numId w:val="12"/>
@@ -1387,14 +1878,22 @@
     </w:p>
     <w:p>
       <w:pPr>
-        <w:pStyle w:val="Liststycke"/>
+        <w:pStyle w:val="ListParagraph"/>
         <w:numPr>
           <w:ilvl w:val="0"/>
           <w:numId w:val="12"/>
         </w:numPr>
       </w:pPr>
       <w:r>
-        <w:t>Ta reda på hur man kopplar ihop Netbeansprojektet med Android studio</w:t>
+        <w:t xml:space="preserve">Ta reda på hur man kopplar ihop </w:t>
+      </w:r>
+      <w:proofErr w:type="spellStart"/>
+      <w:r>
+        <w:t>Netbeansprojektet</w:t>
+      </w:r>
+      <w:proofErr w:type="spellEnd"/>
+      <w:r>
+        <w:t xml:space="preserve"> med Android studio</w:t>
       </w:r>
     </w:p>
     <w:p>
@@ -1404,15 +1903,17 @@
     </w:p>
     <w:p>
       <w:pPr>
-        <w:pStyle w:val="Rubrik1"/>
-      </w:pPr>
+        <w:pStyle w:val="Heading1"/>
+      </w:pPr>
+      <w:proofErr w:type="gramStart"/>
       <w:r>
         <w:t>17-02-10</w:t>
       </w:r>
-    </w:p>
-    <w:p>
-      <w:pPr>
-        <w:pStyle w:val="Rubrik2"/>
+      <w:proofErr w:type="gramEnd"/>
+    </w:p>
+    <w:p>
+      <w:pPr>
+        <w:pStyle w:val="Heading2"/>
       </w:pPr>
       <w:r>
         <w:t>Händelser</w:t>
@@ -1420,19 +1921,27 @@
     </w:p>
     <w:p>
       <w:pPr>
-        <w:pStyle w:val="Liststycke"/>
+        <w:pStyle w:val="ListParagraph"/>
         <w:numPr>
           <w:ilvl w:val="0"/>
           <w:numId w:val="9"/>
         </w:numPr>
       </w:pPr>
       <w:r>
-        <w:t>Skapat en hemsida med hjälp av att koppla separata xhtml filer till indexfilen i projektet.</w:t>
-      </w:r>
-    </w:p>
-    <w:p>
-      <w:pPr>
-        <w:pStyle w:val="Liststycke"/>
+        <w:t xml:space="preserve">Skapat en hemsida med hjälp av att koppla separata </w:t>
+      </w:r>
+      <w:proofErr w:type="spellStart"/>
+      <w:r>
+        <w:t>xhtml</w:t>
+      </w:r>
+      <w:proofErr w:type="spellEnd"/>
+      <w:r>
+        <w:t xml:space="preserve"> filer till indexfilen i projektet.</w:t>
+      </w:r>
+    </w:p>
+    <w:p>
+      <w:pPr>
+        <w:pStyle w:val="ListParagraph"/>
         <w:numPr>
           <w:ilvl w:val="0"/>
           <w:numId w:val="9"/>
@@ -1444,19 +1953,27 @@
     </w:p>
     <w:p>
       <w:pPr>
-        <w:pStyle w:val="Liststycke"/>
+        <w:pStyle w:val="ListParagraph"/>
         <w:numPr>
           <w:ilvl w:val="0"/>
           <w:numId w:val="9"/>
         </w:numPr>
       </w:pPr>
       <w:r>
-        <w:t>Skapat en css fil för utseende för hemsidan.</w:t>
-      </w:r>
-    </w:p>
-    <w:p>
-      <w:pPr>
-        <w:pStyle w:val="Rubrik2"/>
+        <w:t xml:space="preserve">Skapat en </w:t>
+      </w:r>
+      <w:proofErr w:type="spellStart"/>
+      <w:r>
+        <w:t>css</w:t>
+      </w:r>
+      <w:proofErr w:type="spellEnd"/>
+      <w:r>
+        <w:t xml:space="preserve"> fil för utseende för hemsidan.</w:t>
+      </w:r>
+    </w:p>
+    <w:p>
+      <w:pPr>
+        <w:pStyle w:val="Heading2"/>
       </w:pPr>
       <w:r>
         <w:lastRenderedPageBreak/>
@@ -1465,7 +1982,7 @@
     </w:p>
     <w:p>
       <w:pPr>
-        <w:pStyle w:val="Liststycke"/>
+        <w:pStyle w:val="ListParagraph"/>
         <w:numPr>
           <w:ilvl w:val="0"/>
           <w:numId w:val="10"/>
@@ -1477,7 +1994,7 @@
     </w:p>
     <w:p>
       <w:pPr>
-        <w:pStyle w:val="Rubrik2"/>
+        <w:pStyle w:val="Heading2"/>
       </w:pPr>
       <w:r>
         <w:t>Fokus</w:t>
@@ -1485,7 +2002,7 @@
     </w:p>
     <w:p>
       <w:pPr>
-        <w:pStyle w:val="Liststycke"/>
+        <w:pStyle w:val="ListParagraph"/>
         <w:numPr>
           <w:ilvl w:val="0"/>
           <w:numId w:val="12"/>
@@ -1497,14 +2014,22 @@
     </w:p>
     <w:p>
       <w:pPr>
-        <w:pStyle w:val="Liststycke"/>
+        <w:pStyle w:val="ListParagraph"/>
         <w:numPr>
           <w:ilvl w:val="0"/>
           <w:numId w:val="12"/>
         </w:numPr>
       </w:pPr>
       <w:r>
-        <w:t>Hur man lägger till och tar bort måltider med hjälp av adminhemsidan.</w:t>
+        <w:t xml:space="preserve">Hur man lägger till och tar bort måltider med hjälp av </w:t>
+      </w:r>
+      <w:proofErr w:type="spellStart"/>
+      <w:r>
+        <w:t>adminhemsidan</w:t>
+      </w:r>
+      <w:proofErr w:type="spellEnd"/>
+      <w:r>
+        <w:t>.</w:t>
       </w:r>
     </w:p>
     <w:p>
@@ -1519,15 +2044,17 @@
     </w:p>
     <w:p>
       <w:pPr>
-        <w:pStyle w:val="Rubrik1"/>
-      </w:pPr>
+        <w:pStyle w:val="Heading1"/>
+      </w:pPr>
+      <w:proofErr w:type="gramStart"/>
       <w:r>
         <w:t>17-02-13</w:t>
       </w:r>
-    </w:p>
-    <w:p>
-      <w:pPr>
-        <w:pStyle w:val="Rubrik2"/>
+      <w:proofErr w:type="gramEnd"/>
+    </w:p>
+    <w:p>
+      <w:pPr>
+        <w:pStyle w:val="Heading2"/>
       </w:pPr>
       <w:r>
         <w:t>Händelser</w:t>
@@ -1535,19 +2062,27 @@
     </w:p>
     <w:p>
       <w:pPr>
-        <w:pStyle w:val="Liststycke"/>
+        <w:pStyle w:val="ListParagraph"/>
         <w:numPr>
           <w:ilvl w:val="0"/>
           <w:numId w:val="9"/>
         </w:numPr>
       </w:pPr>
       <w:r>
-        <w:t>Träff med Lisa där vi presenterade Team rules, prioriteringslista samt vår backlogg</w:t>
-      </w:r>
-    </w:p>
-    <w:p>
-      <w:pPr>
-        <w:pStyle w:val="Rubrik2"/>
+        <w:t xml:space="preserve">Träff med Lisa där vi presenterade Team </w:t>
+      </w:r>
+      <w:proofErr w:type="spellStart"/>
+      <w:r>
+        <w:t>rules</w:t>
+      </w:r>
+      <w:proofErr w:type="spellEnd"/>
+      <w:r>
+        <w:t>, prioriteringslista samt vår backlogg</w:t>
+      </w:r>
+    </w:p>
+    <w:p>
+      <w:pPr>
+        <w:pStyle w:val="Heading2"/>
       </w:pPr>
       <w:r>
         <w:t>Slutsatser</w:t>
@@ -1555,19 +2090,24 @@
     </w:p>
     <w:p>
       <w:pPr>
-        <w:pStyle w:val="Liststycke"/>
+        <w:pStyle w:val="ListParagraph"/>
         <w:numPr>
           <w:ilvl w:val="0"/>
           <w:numId w:val="10"/>
         </w:numPr>
       </w:pPr>
-      <w:r>
-        <w:t>Ev försöka påbörja skrivandet av projekt rapporten snarast möjligt för att inte några detaljer skall bli bortglömda.</w:t>
-      </w:r>
-    </w:p>
-    <w:p>
-      <w:pPr>
-        <w:pStyle w:val="Liststycke"/>
+      <w:proofErr w:type="spellStart"/>
+      <w:r>
+        <w:t>Ev</w:t>
+      </w:r>
+      <w:proofErr w:type="spellEnd"/>
+      <w:r>
+        <w:t xml:space="preserve"> försöka påbörja skrivandet av projekt rapporten snarast möjligt för att inte några detaljer skall bli bortglömda.</w:t>
+      </w:r>
+    </w:p>
+    <w:p>
+      <w:pPr>
+        <w:pStyle w:val="ListParagraph"/>
         <w:numPr>
           <w:ilvl w:val="0"/>
           <w:numId w:val="10"/>
@@ -1579,7 +2119,7 @@
     </w:p>
     <w:p>
       <w:pPr>
-        <w:pStyle w:val="Rubrik2"/>
+        <w:pStyle w:val="Heading2"/>
       </w:pPr>
       <w:r>
         <w:t>Fokus</w:t>
@@ -1587,7 +2127,7 @@
     </w:p>
     <w:p>
       <w:pPr>
-        <w:pStyle w:val="Liststycke"/>
+        <w:pStyle w:val="ListParagraph"/>
         <w:numPr>
           <w:ilvl w:val="0"/>
           <w:numId w:val="12"/>
@@ -1604,15 +2144,17 @@
     </w:p>
     <w:p>
       <w:pPr>
-        <w:pStyle w:val="Rubrik1"/>
-      </w:pPr>
+        <w:pStyle w:val="Heading1"/>
+      </w:pPr>
+      <w:proofErr w:type="gramStart"/>
       <w:r>
         <w:t>17-02-14</w:t>
       </w:r>
-    </w:p>
-    <w:p>
-      <w:pPr>
-        <w:pStyle w:val="Rubrik2"/>
+      <w:proofErr w:type="gramEnd"/>
+    </w:p>
+    <w:p>
+      <w:pPr>
+        <w:pStyle w:val="Heading2"/>
       </w:pPr>
       <w:r>
         <w:t>Händelser</w:t>
@@ -1620,7 +2162,7 @@
     </w:p>
     <w:p>
       <w:pPr>
-        <w:pStyle w:val="Liststycke"/>
+        <w:pStyle w:val="ListParagraph"/>
         <w:numPr>
           <w:ilvl w:val="0"/>
           <w:numId w:val="9"/>
@@ -1632,7 +2174,7 @@
     </w:p>
     <w:p>
       <w:pPr>
-        <w:pStyle w:val="Rubrik2"/>
+        <w:pStyle w:val="Heading2"/>
       </w:pPr>
       <w:r>
         <w:t>Slutsatser</w:t>
@@ -1640,19 +2182,27 @@
     </w:p>
     <w:p>
       <w:pPr>
-        <w:pStyle w:val="Liststycke"/>
+        <w:pStyle w:val="ListParagraph"/>
         <w:numPr>
           <w:ilvl w:val="0"/>
           <w:numId w:val="10"/>
         </w:numPr>
       </w:pPr>
       <w:r>
-        <w:t>Vi fick hjälp av Martin och började på ny kula med webbsidan genom att använda oss av template och template clients.</w:t>
-      </w:r>
-    </w:p>
-    <w:p>
-      <w:pPr>
-        <w:pStyle w:val="Liststycke"/>
+        <w:t xml:space="preserve">Vi fick hjälp av Martin och började på ny kula med webbsidan genom att använda oss av template och template </w:t>
+      </w:r>
+      <w:proofErr w:type="spellStart"/>
+      <w:r>
+        <w:t>clients</w:t>
+      </w:r>
+      <w:proofErr w:type="spellEnd"/>
+      <w:r>
+        <w:t>.</w:t>
+      </w:r>
+    </w:p>
+    <w:p>
+      <w:pPr>
+        <w:pStyle w:val="ListParagraph"/>
         <w:numPr>
           <w:ilvl w:val="0"/>
           <w:numId w:val="10"/>
@@ -1664,7 +2214,7 @@
     </w:p>
     <w:p>
       <w:pPr>
-        <w:pStyle w:val="Rubrik2"/>
+        <w:pStyle w:val="Heading2"/>
       </w:pPr>
       <w:r>
         <w:t>Fokus</w:t>
@@ -1672,7 +2222,7 @@
     </w:p>
     <w:p>
       <w:pPr>
-        <w:pStyle w:val="Liststycke"/>
+        <w:pStyle w:val="ListParagraph"/>
         <w:numPr>
           <w:ilvl w:val="0"/>
           <w:numId w:val="12"/>
@@ -1684,14 +2234,22 @@
     </w:p>
     <w:p>
       <w:pPr>
-        <w:pStyle w:val="Liststycke"/>
+        <w:pStyle w:val="ListParagraph"/>
         <w:numPr>
           <w:ilvl w:val="0"/>
           <w:numId w:val="12"/>
         </w:numPr>
       </w:pPr>
       <w:r>
-        <w:t>Ändra webbsidan så vi kopplar allt med template och template clients.</w:t>
+        <w:t xml:space="preserve">Ändra webbsidan så vi kopplar allt med template och template </w:t>
+      </w:r>
+      <w:proofErr w:type="spellStart"/>
+      <w:r>
+        <w:t>clients</w:t>
+      </w:r>
+      <w:proofErr w:type="spellEnd"/>
+      <w:r>
+        <w:t>.</w:t>
       </w:r>
     </w:p>
     <w:p>
@@ -1706,15 +2264,17 @@
     </w:p>
     <w:p>
       <w:pPr>
-        <w:pStyle w:val="Rubrik1"/>
-      </w:pPr>
+        <w:pStyle w:val="Heading1"/>
+      </w:pPr>
+      <w:proofErr w:type="gramStart"/>
       <w:r>
         <w:t>17-02-15</w:t>
       </w:r>
-    </w:p>
-    <w:p>
-      <w:pPr>
-        <w:pStyle w:val="Rubrik2"/>
+      <w:proofErr w:type="gramEnd"/>
+    </w:p>
+    <w:p>
+      <w:pPr>
+        <w:pStyle w:val="Heading2"/>
       </w:pPr>
       <w:r>
         <w:t>Händelser</w:t>
@@ -1722,31 +2282,55 @@
     </w:p>
     <w:p>
       <w:pPr>
-        <w:pStyle w:val="Liststycke"/>
+        <w:pStyle w:val="ListParagraph"/>
         <w:numPr>
           <w:ilvl w:val="0"/>
           <w:numId w:val="9"/>
         </w:numPr>
       </w:pPr>
       <w:r>
-        <w:t>Byggt upp hemsidan med templates, byggde templates clients mot en main template.</w:t>
-      </w:r>
-    </w:p>
-    <w:p>
-      <w:pPr>
-        <w:pStyle w:val="Liststycke"/>
+        <w:t xml:space="preserve">Byggt upp hemsidan med templates, byggde templates </w:t>
+      </w:r>
+      <w:proofErr w:type="spellStart"/>
+      <w:r>
+        <w:t>clients</w:t>
+      </w:r>
+      <w:proofErr w:type="spellEnd"/>
+      <w:r>
+        <w:t xml:space="preserve"> mot en </w:t>
+      </w:r>
+      <w:proofErr w:type="spellStart"/>
+      <w:r>
+        <w:t>main</w:t>
+      </w:r>
+      <w:proofErr w:type="spellEnd"/>
+      <w:r>
+        <w:t xml:space="preserve"> template.</w:t>
+      </w:r>
+    </w:p>
+    <w:p>
+      <w:pPr>
+        <w:pStyle w:val="ListParagraph"/>
         <w:numPr>
           <w:ilvl w:val="0"/>
           <w:numId w:val="9"/>
         </w:numPr>
       </w:pPr>
       <w:r>
-        <w:t>Thomas har förbättrat admin hemsidan och försökt få till att kunna lägga in nya luncher.</w:t>
-      </w:r>
-    </w:p>
-    <w:p>
-      <w:pPr>
-        <w:pStyle w:val="Liststycke"/>
+        <w:t xml:space="preserve">Thomas har förbättrat </w:t>
+      </w:r>
+      <w:proofErr w:type="spellStart"/>
+      <w:r>
+        <w:t>admin</w:t>
+      </w:r>
+      <w:proofErr w:type="spellEnd"/>
+      <w:r>
+        <w:t xml:space="preserve"> hemsidan och försökt få till att kunna lägga in nya luncher.</w:t>
+      </w:r>
+    </w:p>
+    <w:p>
+      <w:pPr>
+        <w:pStyle w:val="ListParagraph"/>
         <w:numPr>
           <w:ilvl w:val="0"/>
           <w:numId w:val="9"/>
@@ -1758,7 +2342,7 @@
     </w:p>
     <w:p>
       <w:pPr>
-        <w:pStyle w:val="Rubrik2"/>
+        <w:pStyle w:val="Heading2"/>
       </w:pPr>
       <w:r>
         <w:lastRenderedPageBreak/>
@@ -1767,7 +2351,7 @@
     </w:p>
     <w:p>
       <w:pPr>
-        <w:pStyle w:val="Liststycke"/>
+        <w:pStyle w:val="ListParagraph"/>
         <w:numPr>
           <w:ilvl w:val="0"/>
           <w:numId w:val="10"/>
@@ -1779,36 +2363,65 @@
     </w:p>
     <w:p>
       <w:pPr>
-        <w:pStyle w:val="Liststycke"/>
+        <w:pStyle w:val="ListParagraph"/>
         <w:numPr>
           <w:ilvl w:val="0"/>
           <w:numId w:val="10"/>
         </w:numPr>
       </w:pPr>
       <w:r>
-        <w:t>Alex och Gabriel har fått till en bra grafiskt utseende på beställningsapplikationen, försöker läsa in data från databasen för att kunna få in rätterna som skall finnas.(har fokuserat på à la carte delen).</w:t>
-      </w:r>
-    </w:p>
-    <w:p>
-      <w:pPr>
-        <w:pStyle w:val="Liststycke"/>
+        <w:t xml:space="preserve">Alex och Gabriel har fått till </w:t>
+      </w:r>
+      <w:proofErr w:type="gramStart"/>
+      <w:r>
+        <w:t>en</w:t>
+      </w:r>
+      <w:proofErr w:type="gramEnd"/>
+      <w:r>
+        <w:t xml:space="preserve"> bra grafiskt utseende på beställningsapplikationen, försöker läsa in data från databasen för att kunna få in rätterna som skall finnas.(har fokuserat på à la carte delen).</w:t>
+      </w:r>
+    </w:p>
+    <w:p>
+      <w:pPr>
+        <w:pStyle w:val="ListParagraph"/>
         <w:numPr>
           <w:ilvl w:val="0"/>
           <w:numId w:val="10"/>
         </w:numPr>
       </w:pPr>
-      <w:r>
-        <w:t xml:space="preserve">Admin sidan fungerar nästan, problemet är att det inte går lägga in nya måltider i lunchmenyn. Vid försök att addera en måltid läggs det in en null tupel i tabellen i databasen. </w:t>
-      </w:r>
-    </w:p>
-    <w:p>
-      <w:pPr>
-        <w:pStyle w:val="Liststycke"/>
-      </w:pPr>
-    </w:p>
-    <w:p>
-      <w:pPr>
-        <w:pStyle w:val="Rubrik2"/>
+      <w:proofErr w:type="spellStart"/>
+      <w:r>
+        <w:t>Admin</w:t>
+      </w:r>
+      <w:proofErr w:type="spellEnd"/>
+      <w:r>
+        <w:t xml:space="preserve"> sidan fungerar nästan, problemet är att det inte går lägga in nya måltider i lunchmenyn. Vid försök att addera en måltid läggs det in en </w:t>
+      </w:r>
+      <w:proofErr w:type="spellStart"/>
+      <w:r>
+        <w:t>null</w:t>
+      </w:r>
+      <w:proofErr w:type="spellEnd"/>
+      <w:r>
+        <w:t xml:space="preserve"> </w:t>
+      </w:r>
+      <w:proofErr w:type="spellStart"/>
+      <w:r>
+        <w:t>tupel</w:t>
+      </w:r>
+      <w:proofErr w:type="spellEnd"/>
+      <w:r>
+        <w:t xml:space="preserve"> i tabellen i databasen. </w:t>
+      </w:r>
+    </w:p>
+    <w:p>
+      <w:pPr>
+        <w:pStyle w:val="ListParagraph"/>
+      </w:pPr>
+    </w:p>
+    <w:p>
+      <w:pPr>
+        <w:pStyle w:val="Heading2"/>
       </w:pPr>
       <w:r>
         <w:t>Fokus</w:t>
@@ -1816,46 +2429,85 @@
     </w:p>
     <w:p>
       <w:pPr>
-        <w:pStyle w:val="Liststycke"/>
+        <w:pStyle w:val="ListParagraph"/>
         <w:numPr>
           <w:ilvl w:val="0"/>
           <w:numId w:val="12"/>
         </w:numPr>
       </w:pPr>
+      <w:proofErr w:type="gramStart"/>
       <w:r>
         <w:t xml:space="preserve">Laboration </w:t>
       </w:r>
       <w:r>
         <w:t xml:space="preserve"> 3</w:t>
       </w:r>
-    </w:p>
-    <w:p>
-      <w:pPr>
-        <w:pStyle w:val="Liststycke"/>
+      <w:proofErr w:type="gramEnd"/>
+    </w:p>
+    <w:p>
+      <w:pPr>
+        <w:pStyle w:val="ListParagraph"/>
         <w:numPr>
           <w:ilvl w:val="0"/>
           <w:numId w:val="12"/>
         </w:numPr>
       </w:pPr>
       <w:r>
-        <w:t>Få till så att det går att lägga in en ny maträtt genom adminsidan till databasen och hemsidan.</w:t>
-      </w:r>
-    </w:p>
-    <w:p>
-      <w:pPr>
-        <w:pStyle w:val="Liststycke"/>
+        <w:t xml:space="preserve">Få till så att det går att lägga in en ny maträtt genom </w:t>
+      </w:r>
+      <w:proofErr w:type="spellStart"/>
+      <w:r>
+        <w:t>adminsidan</w:t>
+      </w:r>
+      <w:proofErr w:type="spellEnd"/>
+      <w:r>
+        <w:t xml:space="preserve"> till databasen och hemsidan.</w:t>
+      </w:r>
+    </w:p>
+    <w:p>
+      <w:pPr>
+        <w:pStyle w:val="ListParagraph"/>
         <w:numPr>
           <w:ilvl w:val="0"/>
           <w:numId w:val="12"/>
         </w:numPr>
       </w:pPr>
-      <w:r>
-        <w:t xml:space="preserve">Ev CRUD (Create Read Update Delete) för beställningsapplikationen. </w:t>
-      </w:r>
-    </w:p>
-    <w:p>
-      <w:pPr>
-        <w:pStyle w:val="Liststycke"/>
+      <w:proofErr w:type="spellStart"/>
+      <w:r>
+        <w:t>Ev</w:t>
+      </w:r>
+      <w:proofErr w:type="spellEnd"/>
+      <w:r>
+        <w:t xml:space="preserve"> CRUD (</w:t>
+      </w:r>
+      <w:proofErr w:type="spellStart"/>
+      <w:r>
+        <w:t>Create</w:t>
+      </w:r>
+      <w:proofErr w:type="spellEnd"/>
+      <w:r>
+        <w:t xml:space="preserve"> Read </w:t>
+      </w:r>
+      <w:proofErr w:type="spellStart"/>
+      <w:r>
+        <w:t>Update</w:t>
+      </w:r>
+      <w:proofErr w:type="spellEnd"/>
+      <w:r>
+        <w:t xml:space="preserve"> </w:t>
+      </w:r>
+      <w:proofErr w:type="spellStart"/>
+      <w:r>
+        <w:t>Delete</w:t>
+      </w:r>
+      <w:proofErr w:type="spellEnd"/>
+      <w:r>
+        <w:t xml:space="preserve">) för beställningsapplikationen. </w:t>
+      </w:r>
+    </w:p>
+    <w:p>
+      <w:pPr>
+        <w:pStyle w:val="ListParagraph"/>
         <w:numPr>
           <w:ilvl w:val="0"/>
           <w:numId w:val="12"/>
@@ -1878,20 +2530,22 @@
     </w:p>
     <w:p>
       <w:pPr>
-        <w:pStyle w:val="Liststycke"/>
-      </w:pPr>
-    </w:p>
-    <w:p>
-      <w:pPr>
-        <w:pStyle w:val="Rubrik1"/>
-      </w:pPr>
+        <w:pStyle w:val="ListParagraph"/>
+      </w:pPr>
+    </w:p>
+    <w:p>
+      <w:pPr>
+        <w:pStyle w:val="Heading1"/>
+      </w:pPr>
+      <w:proofErr w:type="gramStart"/>
       <w:r>
         <w:t>17-02-16</w:t>
       </w:r>
-    </w:p>
-    <w:p>
-      <w:pPr>
-        <w:pStyle w:val="Rubrik2"/>
+      <w:proofErr w:type="gramEnd"/>
+    </w:p>
+    <w:p>
+      <w:pPr>
+        <w:pStyle w:val="Heading2"/>
       </w:pPr>
       <w:r>
         <w:t>Händelser</w:t>
@@ -1899,7 +2553,7 @@
     </w:p>
     <w:p>
       <w:pPr>
-        <w:pStyle w:val="Liststycke"/>
+        <w:pStyle w:val="ListParagraph"/>
         <w:numPr>
           <w:ilvl w:val="0"/>
           <w:numId w:val="9"/>
@@ -1911,7 +2565,7 @@
     </w:p>
     <w:p>
       <w:pPr>
-        <w:pStyle w:val="Rubrik2"/>
+        <w:pStyle w:val="Heading2"/>
       </w:pPr>
       <w:r>
         <w:t>Slutsatser</w:t>
@@ -1919,7 +2573,7 @@
     </w:p>
     <w:p>
       <w:pPr>
-        <w:pStyle w:val="Liststycke"/>
+        <w:pStyle w:val="ListParagraph"/>
         <w:numPr>
           <w:ilvl w:val="0"/>
           <w:numId w:val="10"/>
@@ -1927,33 +2581,380 @@
       </w:pPr>
       <w:r>
         <w:t>Senaste veckan har det producerats en större mängd kod, vilket är bra. Det går ganska fort framåt. Tyvärr har vi inte varit särskilt duktiga på att kommentera koden. DETTA MÅSTE GÖRAS!</w:t>
+      </w:r>
+    </w:p>
+    <w:p>
+      <w:pPr>
+        <w:pStyle w:val="Heading2"/>
+      </w:pPr>
+      <w:r>
+        <w:t>Fokus</w:t>
+      </w:r>
+    </w:p>
+    <w:p>
+      <w:pPr>
+        <w:pStyle w:val="ListParagraph"/>
+        <w:numPr>
+          <w:ilvl w:val="0"/>
+          <w:numId w:val="12"/>
+        </w:numPr>
+      </w:pPr>
+      <w:proofErr w:type="gramStart"/>
+      <w:r>
+        <w:t>Laboration  3</w:t>
+      </w:r>
+      <w:proofErr w:type="gramEnd"/>
+    </w:p>
+    <w:p>
+      <w:pPr>
+        <w:pStyle w:val="ListParagraph"/>
+      </w:pPr>
+    </w:p>
+    <w:p>
+      <w:pPr>
+        <w:pStyle w:val="ListParagraph"/>
+      </w:pPr>
+    </w:p>
+    <w:p>
+      <w:pPr>
+        <w:pStyle w:val="ListParagraph"/>
+      </w:pPr>
+    </w:p>
+    <w:p>
+      <w:pPr>
+        <w:pStyle w:val="Heading1"/>
+      </w:pPr>
+      <w:proofErr w:type="gramStart"/>
+      <w:r>
+        <w:t>17-02-</w:t>
+      </w:r>
+      <w:r>
+        <w:t>27</w:t>
+      </w:r>
+      <w:proofErr w:type="gramEnd"/>
+    </w:p>
+    <w:p>
+      <w:pPr>
+        <w:pStyle w:val="Heading2"/>
+      </w:pPr>
+      <w:r>
+        <w:t>Händelser</w:t>
+      </w:r>
+    </w:p>
+    <w:p>
+      <w:pPr>
+        <w:pStyle w:val="ListParagraph"/>
+        <w:numPr>
+          <w:ilvl w:val="0"/>
+          <w:numId w:val="9"/>
+        </w:numPr>
+      </w:pPr>
+      <w:r>
+        <w:t xml:space="preserve">Träff med </w:t>
+      </w:r>
+      <w:proofErr w:type="spellStart"/>
+      <w:r>
+        <w:t>martin</w:t>
+      </w:r>
+      <w:proofErr w:type="spellEnd"/>
+      <w:r>
+        <w:t xml:space="preserve"> där vi fick hjälp med att kunna få till </w:t>
+      </w:r>
+      <w:proofErr w:type="spellStart"/>
+      <w:r>
+        <w:t>crud</w:t>
+      </w:r>
+      <w:proofErr w:type="spellEnd"/>
+      <w:r>
+        <w:t xml:space="preserve"> för applikationerna i </w:t>
+      </w:r>
+      <w:proofErr w:type="spellStart"/>
+      <w:r>
+        <w:t>android</w:t>
+      </w:r>
+      <w:proofErr w:type="spellEnd"/>
+      <w:r>
+        <w:t xml:space="preserve"> studio.</w:t>
+      </w:r>
+    </w:p>
+    <w:p>
+      <w:pPr>
+        <w:pStyle w:val="Heading2"/>
+      </w:pPr>
+      <w:r>
+        <w:t>Slutsatser</w:t>
+      </w:r>
+    </w:p>
+    <w:p>
+      <w:pPr>
+        <w:pStyle w:val="ListParagraph"/>
+        <w:numPr>
+          <w:ilvl w:val="0"/>
+          <w:numId w:val="10"/>
+        </w:numPr>
+      </w:pPr>
+      <w:r>
+        <w:t xml:space="preserve">Lyckad träff där vi fick till alla fyra </w:t>
+      </w:r>
+      <w:proofErr w:type="spellStart"/>
+      <w:r>
+        <w:t>crud</w:t>
+      </w:r>
+      <w:proofErr w:type="spellEnd"/>
+      <w:r>
+        <w:t xml:space="preserve"> metoder för vårt testprojekt att fungera. </w:t>
+      </w:r>
+    </w:p>
+    <w:p>
+      <w:pPr>
+        <w:pStyle w:val="ListParagraph"/>
+        <w:numPr>
+          <w:ilvl w:val="0"/>
+          <w:numId w:val="10"/>
+        </w:numPr>
+      </w:pPr>
+      <w:r>
+        <w:t xml:space="preserve">Ändamålet med att vi arbetade mot vår testapplikation var att efter detta kunna ta detta vidare och använda oss av </w:t>
+      </w:r>
+      <w:proofErr w:type="spellStart"/>
+      <w:r>
+        <w:t>crud</w:t>
+      </w:r>
+      <w:proofErr w:type="spellEnd"/>
+      <w:r>
+        <w:t xml:space="preserve"> i de applikationer som skall finnas för restaurangen.</w:t>
+      </w:r>
+    </w:p>
+    <w:p>
+      <w:pPr>
+        <w:pStyle w:val="Heading2"/>
+      </w:pPr>
+      <w:r>
+        <w:lastRenderedPageBreak/>
+        <w:t>Fokus</w:t>
+      </w:r>
+    </w:p>
+    <w:p>
+      <w:pPr>
+        <w:pStyle w:val="ListParagraph"/>
+        <w:numPr>
+          <w:ilvl w:val="0"/>
+          <w:numId w:val="12"/>
+        </w:numPr>
+      </w:pPr>
+      <w:proofErr w:type="gramStart"/>
+      <w:r>
+        <w:t>Laboration  3</w:t>
+      </w:r>
+      <w:proofErr w:type="gramEnd"/>
+    </w:p>
+    <w:p>
+      <w:pPr>
+        <w:pStyle w:val="ListParagraph"/>
+        <w:numPr>
+          <w:ilvl w:val="0"/>
+          <w:numId w:val="12"/>
+        </w:numPr>
+      </w:pPr>
+      <w:proofErr w:type="spellStart"/>
+      <w:r>
+        <w:t>Crud</w:t>
+      </w:r>
+      <w:proofErr w:type="spellEnd"/>
+      <w:r>
+        <w:t xml:space="preserve"> för alla applikationer.</w:t>
+      </w:r>
+    </w:p>
+    <w:p>
+      <w:pPr>
+        <w:pStyle w:val="ListParagraph"/>
+        <w:numPr>
+          <w:ilvl w:val="0"/>
+          <w:numId w:val="12"/>
+        </w:numPr>
+      </w:pPr>
+      <w:r>
+        <w:t>Börja med rapporten.</w:t>
+      </w:r>
+    </w:p>
+    <w:p>
+      <w:pPr>
+        <w:pStyle w:val="ListParagraph"/>
+      </w:pPr>
+    </w:p>
+    <w:p>
+      <w:pPr>
+        <w:pStyle w:val="ListParagraph"/>
+      </w:pPr>
+    </w:p>
+    <w:p>
+      <w:pPr>
+        <w:pStyle w:val="ListParagraph"/>
+      </w:pPr>
+    </w:p>
+    <w:p>
+      <w:pPr>
+        <w:pStyle w:val="Heading1"/>
+      </w:pPr>
+      <w:proofErr w:type="gramStart"/>
+      <w:r>
+        <w:t>17-02-</w:t>
+      </w:r>
+      <w:r>
+        <w:t>28</w:t>
+      </w:r>
+      <w:proofErr w:type="gramEnd"/>
+    </w:p>
+    <w:p>
+      <w:pPr>
+        <w:pStyle w:val="Heading2"/>
+      </w:pPr>
+      <w:r>
+        <w:t>Händelser</w:t>
+      </w:r>
+    </w:p>
+    <w:p>
+      <w:pPr>
+        <w:pStyle w:val="ListParagraph"/>
+        <w:numPr>
+          <w:ilvl w:val="0"/>
+          <w:numId w:val="9"/>
+        </w:numPr>
+      </w:pPr>
+      <w:r>
+        <w:t xml:space="preserve">Arbetat med </w:t>
+      </w:r>
+      <w:proofErr w:type="spellStart"/>
+      <w:r>
+        <w:t>crud</w:t>
+      </w:r>
+      <w:proofErr w:type="spellEnd"/>
+      <w:r>
+        <w:t xml:space="preserve"> för framför allt schema applikationen.</w:t>
+      </w:r>
+    </w:p>
+    <w:p>
+      <w:pPr>
+        <w:pStyle w:val="ListParagraph"/>
+        <w:numPr>
+          <w:ilvl w:val="0"/>
+          <w:numId w:val="9"/>
+        </w:numPr>
+      </w:pPr>
+      <w:r>
+        <w:t xml:space="preserve">Diskuterat angående tabell mellan </w:t>
+      </w:r>
+      <w:proofErr w:type="spellStart"/>
+      <w:r>
+        <w:t>köksapp</w:t>
+      </w:r>
+      <w:proofErr w:type="spellEnd"/>
+      <w:r>
+        <w:t xml:space="preserve"> och </w:t>
+      </w:r>
+      <w:proofErr w:type="spellStart"/>
+      <w:r>
+        <w:t>beställningsapp</w:t>
+      </w:r>
+      <w:proofErr w:type="spellEnd"/>
+      <w:r>
+        <w:t>.</w:t>
+      </w:r>
+    </w:p>
+    <w:p>
+      <w:pPr>
+        <w:pStyle w:val="Heading2"/>
+      </w:pPr>
+      <w:r>
+        <w:t>Slutsatser</w:t>
+      </w:r>
+    </w:p>
+    <w:p>
+      <w:pPr>
+        <w:pStyle w:val="ListParagraph"/>
+        <w:numPr>
+          <w:ilvl w:val="0"/>
+          <w:numId w:val="10"/>
+        </w:numPr>
+      </w:pPr>
+      <w:r>
+        <w:t xml:space="preserve">Det fungerar att lägga till ett pass i schema applikationen, databasen fylls med en ny </w:t>
+      </w:r>
+      <w:proofErr w:type="spellStart"/>
+      <w:r>
+        <w:t>tupel</w:t>
+      </w:r>
+      <w:proofErr w:type="spellEnd"/>
+      <w:r>
+        <w:t xml:space="preserve"> när vi skickar in ett namn från applikationen.</w:t>
+      </w:r>
+    </w:p>
+    <w:p>
+      <w:pPr>
+        <w:pStyle w:val="Heading2"/>
+      </w:pPr>
+      <w:r>
+        <w:t>Fokus</w:t>
+      </w:r>
+    </w:p>
+    <w:p>
+      <w:pPr>
+        <w:pStyle w:val="ListParagraph"/>
+        <w:numPr>
+          <w:ilvl w:val="0"/>
+          <w:numId w:val="12"/>
+        </w:numPr>
+      </w:pPr>
+      <w:proofErr w:type="gramStart"/>
+      <w:r>
+        <w:t>Laboration  3</w:t>
+      </w:r>
+      <w:proofErr w:type="gramEnd"/>
+    </w:p>
+    <w:p>
+      <w:pPr>
+        <w:pStyle w:val="ListParagraph"/>
+        <w:numPr>
+          <w:ilvl w:val="0"/>
+          <w:numId w:val="12"/>
+        </w:numPr>
+      </w:pPr>
+      <w:proofErr w:type="spellStart"/>
+      <w:r>
+        <w:t>Crud</w:t>
+      </w:r>
+      <w:proofErr w:type="spellEnd"/>
+      <w:r>
+        <w:t xml:space="preserve"> för alla applikationer.</w:t>
+      </w:r>
+    </w:p>
+    <w:p>
+      <w:pPr>
+        <w:pStyle w:val="ListParagraph"/>
+        <w:numPr>
+          <w:ilvl w:val="0"/>
+          <w:numId w:val="12"/>
+        </w:numPr>
+      </w:pPr>
+      <w:r>
+        <w:t>Projekt rapporten.</w:t>
       </w:r>
       <w:bookmarkStart w:id="0" w:name="_GoBack"/>
       <w:bookmarkEnd w:id="0"/>
     </w:p>
     <w:p>
       <w:pPr>
-        <w:pStyle w:val="Rubrik2"/>
-      </w:pPr>
-      <w:r>
-        <w:t>Fokus</w:t>
-      </w:r>
-    </w:p>
-    <w:p>
-      <w:pPr>
-        <w:pStyle w:val="Liststycke"/>
-        <w:numPr>
-          <w:ilvl w:val="0"/>
-          <w:numId w:val="12"/>
-        </w:numPr>
-      </w:pPr>
-      <w:r>
-        <w:t>Laboration  3</w:t>
-      </w:r>
-    </w:p>
-    <w:p>
-      <w:pPr>
-        <w:pStyle w:val="Liststycke"/>
+        <w:pStyle w:val="ListParagraph"/>
+      </w:pPr>
+    </w:p>
+    <w:p>
+      <w:pPr>
+        <w:pStyle w:val="ListParagraph"/>
+      </w:pPr>
+    </w:p>
+    <w:p>
+      <w:pPr>
+        <w:ind w:left="360"/>
       </w:pPr>
     </w:p>
     <w:sectPr>
@@ -1967,7 +2968,7 @@
 </file>
 
 <file path=word/numbering.xml><?xml version="1.0" encoding="utf-8"?>
-<w:numbering xmlns:wpc="http://schemas.microsoft.com/office/word/2010/wordprocessingCanvas" xmlns:mc="http://schemas.openxmlformats.org/markup-compatibility/2006" xmlns:o="urn:schemas-microsoft-com:office:office" xmlns:r="http://schemas.openxmlformats.org/officeDocument/2006/relationships" xmlns:m="http://schemas.openxmlformats.org/officeDocument/2006/math" xmlns:v="urn:schemas-microsoft-com:vml" xmlns:wp14="http://schemas.microsoft.com/office/word/2010/wordprocessingDrawing" xmlns:wp="http://schemas.openxmlformats.org/drawingml/2006/wordprocessingDrawing" xmlns:w10="urn:schemas-microsoft-com:office:word" xmlns:w="http://schemas.openxmlformats.org/wordprocessingml/2006/main" xmlns:w14="http://schemas.microsoft.com/office/word/2010/wordml" xmlns:wpg="http://schemas.microsoft.com/office/word/2010/wordprocessingGroup" xmlns:wpi="http://schemas.microsoft.com/office/word/2010/wordprocessingInk" xmlns:wne="http://schemas.microsoft.com/office/word/2006/wordml" xmlns:wps="http://schemas.microsoft.com/office/word/2010/wordprocessingShape" mc:Ignorable="w14 wp14">
+<w:numbering xmlns:wpc="http://schemas.microsoft.com/office/word/2010/wordprocessingCanvas" xmlns:mo="http://schemas.microsoft.com/office/mac/office/2008/main" xmlns:mc="http://schemas.openxmlformats.org/markup-compatibility/2006" xmlns:mv="urn:schemas-microsoft-com:mac:vml" xmlns:o="urn:schemas-microsoft-com:office:office" xmlns:r="http://schemas.openxmlformats.org/officeDocument/2006/relationships" xmlns:m="http://schemas.openxmlformats.org/officeDocument/2006/math" xmlns:v="urn:schemas-microsoft-com:vml" xmlns:wp14="http://schemas.microsoft.com/office/word/2010/wordprocessingDrawing" xmlns:wp="http://schemas.openxmlformats.org/drawingml/2006/wordprocessingDrawing" xmlns:w10="urn:schemas-microsoft-com:office:word" xmlns:w="http://schemas.openxmlformats.org/wordprocessingml/2006/main" xmlns:w14="http://schemas.microsoft.com/office/word/2010/wordml" xmlns:wpg="http://schemas.microsoft.com/office/word/2010/wordprocessingGroup" xmlns:wpi="http://schemas.microsoft.com/office/word/2010/wordprocessingInk" xmlns:wne="http://schemas.microsoft.com/office/word/2006/wordml" xmlns:wps="http://schemas.microsoft.com/office/word/2010/wordprocessingShape" mc:Ignorable="w14 wp14">
   <w:abstractNum w:abstractNumId="0">
     <w:nsid w:val="04F3013C"/>
     <w:multiLevelType w:val="hybridMultilevel"/>
@@ -3380,7 +4381,7 @@
       </w:pPr>
     </w:pPrDefault>
   </w:docDefaults>
-  <w:latentStyles w:defLockedState="0" w:defUIPriority="99" w:defSemiHidden="1" w:defUnhideWhenUsed="1" w:defQFormat="0" w:count="267">
+  <w:latentStyles w:defLockedState="0" w:defUIPriority="99" w:defSemiHidden="1" w:defUnhideWhenUsed="1" w:defQFormat="0" w:count="276">
     <w:lsdException w:name="Normal" w:semiHidden="0" w:uiPriority="0" w:unhideWhenUsed="0" w:qFormat="1"/>
     <w:lsdException w:name="heading 1" w:semiHidden="0" w:uiPriority="9" w:unhideWhenUsed="0" w:qFormat="1"/>
     <w:lsdException w:name="heading 2" w:uiPriority="9" w:qFormat="1"/>
@@ -3523,11 +4524,11 @@
     <w:name w:val="Normal"/>
     <w:qFormat/>
   </w:style>
-  <w:style w:type="paragraph" w:styleId="Rubrik1">
+  <w:style w:type="paragraph" w:styleId="Heading1">
     <w:name w:val="heading 1"/>
     <w:basedOn w:val="Normal"/>
     <w:next w:val="Normal"/>
-    <w:link w:val="Rubrik1Char"/>
+    <w:link w:val="Heading1Char"/>
     <w:uiPriority w:val="9"/>
     <w:qFormat/>
     <w:rsid w:val="00523CE1"/>
@@ -3544,11 +4545,11 @@
       <w:szCs w:val="32"/>
     </w:rPr>
   </w:style>
-  <w:style w:type="paragraph" w:styleId="Rubrik2">
+  <w:style w:type="paragraph" w:styleId="Heading2">
     <w:name w:val="heading 2"/>
     <w:basedOn w:val="Normal"/>
     <w:next w:val="Normal"/>
-    <w:link w:val="Rubrik2Char"/>
+    <w:link w:val="Heading2Char"/>
     <w:uiPriority w:val="9"/>
     <w:unhideWhenUsed/>
     <w:qFormat/>
@@ -3566,13 +4567,13 @@
       <w:szCs w:val="26"/>
     </w:rPr>
   </w:style>
-  <w:style w:type="character" w:default="1" w:styleId="Standardstycketeckensnitt">
+  <w:style w:type="character" w:default="1" w:styleId="DefaultParagraphFont">
     <w:name w:val="Default Paragraph Font"/>
     <w:uiPriority w:val="1"/>
     <w:semiHidden/>
     <w:unhideWhenUsed/>
   </w:style>
-  <w:style w:type="table" w:default="1" w:styleId="Normaltabell">
+  <w:style w:type="table" w:default="1" w:styleId="TableNormal">
     <w:name w:val="Normal Table"/>
     <w:uiPriority w:val="99"/>
     <w:semiHidden/>
@@ -3587,17 +4588,17 @@
       </w:tblCellMar>
     </w:tblPr>
   </w:style>
-  <w:style w:type="numbering" w:default="1" w:styleId="Ingenlista">
+  <w:style w:type="numbering" w:default="1" w:styleId="NoList">
     <w:name w:val="No List"/>
     <w:uiPriority w:val="99"/>
     <w:semiHidden/>
     <w:unhideWhenUsed/>
   </w:style>
-  <w:style w:type="paragraph" w:styleId="Rubrik">
+  <w:style w:type="paragraph" w:styleId="Title">
     <w:name w:val="Title"/>
     <w:basedOn w:val="Normal"/>
     <w:next w:val="Normal"/>
-    <w:link w:val="RubrikChar"/>
+    <w:link w:val="TitleChar"/>
     <w:uiPriority w:val="10"/>
     <w:qFormat/>
     <w:rsid w:val="00523CE1"/>
@@ -3613,10 +4614,10 @@
       <w:szCs w:val="56"/>
     </w:rPr>
   </w:style>
-  <w:style w:type="character" w:customStyle="1" w:styleId="RubrikChar">
-    <w:name w:val="Rubrik Char"/>
-    <w:basedOn w:val="Standardstycketeckensnitt"/>
-    <w:link w:val="Rubrik"/>
+  <w:style w:type="character" w:customStyle="1" w:styleId="TitleChar">
+    <w:name w:val="Title Char"/>
+    <w:basedOn w:val="DefaultParagraphFont"/>
+    <w:link w:val="Title"/>
     <w:uiPriority w:val="10"/>
     <w:rsid w:val="00523CE1"/>
     <w:rPr>
@@ -3627,10 +4628,10 @@
       <w:szCs w:val="56"/>
     </w:rPr>
   </w:style>
-  <w:style w:type="character" w:customStyle="1" w:styleId="Rubrik1Char">
-    <w:name w:val="Rubrik 1 Char"/>
-    <w:basedOn w:val="Standardstycketeckensnitt"/>
-    <w:link w:val="Rubrik1"/>
+  <w:style w:type="character" w:customStyle="1" w:styleId="Heading1Char">
+    <w:name w:val="Heading 1 Char"/>
+    <w:basedOn w:val="DefaultParagraphFont"/>
+    <w:link w:val="Heading1"/>
     <w:uiPriority w:val="9"/>
     <w:rsid w:val="00523CE1"/>
     <w:rPr>
@@ -3640,7 +4641,7 @@
       <w:szCs w:val="32"/>
     </w:rPr>
   </w:style>
-  <w:style w:type="paragraph" w:styleId="Liststycke">
+  <w:style w:type="paragraph" w:styleId="ListParagraph">
     <w:name w:val="List Paragraph"/>
     <w:basedOn w:val="Normal"/>
     <w:uiPriority w:val="34"/>
@@ -3651,10 +4652,10 @@
       <w:contextualSpacing/>
     </w:pPr>
   </w:style>
-  <w:style w:type="character" w:customStyle="1" w:styleId="Rubrik2Char">
-    <w:name w:val="Rubrik 2 Char"/>
-    <w:basedOn w:val="Standardstycketeckensnitt"/>
-    <w:link w:val="Rubrik2"/>
+  <w:style w:type="character" w:customStyle="1" w:styleId="Heading2Char">
+    <w:name w:val="Heading 2 Char"/>
+    <w:basedOn w:val="DefaultParagraphFont"/>
+    <w:link w:val="Heading2"/>
     <w:uiPriority w:val="9"/>
     <w:rsid w:val="00523CE1"/>
     <w:rPr>
@@ -3668,7 +4669,7 @@
 </file>
 
 <file path=word/stylesWithEffects.xml><?xml version="1.0" encoding="utf-8"?>
-<w:styles xmlns:wpc="http://schemas.microsoft.com/office/word/2010/wordprocessingCanvas" xmlns:mc="http://schemas.openxmlformats.org/markup-compatibility/2006" xmlns:o="urn:schemas-microsoft-com:office:office" xmlns:r="http://schemas.openxmlformats.org/officeDocument/2006/relationships" xmlns:m="http://schemas.openxmlformats.org/officeDocument/2006/math" xmlns:v="urn:schemas-microsoft-com:vml" xmlns:wp14="http://schemas.microsoft.com/office/word/2010/wordprocessingDrawing" xmlns:wp="http://schemas.openxmlformats.org/drawingml/2006/wordprocessingDrawing" xmlns:w10="urn:schemas-microsoft-com:office:word" xmlns:w="http://schemas.openxmlformats.org/wordprocessingml/2006/main" xmlns:w14="http://schemas.microsoft.com/office/word/2010/wordml" xmlns:wpg="http://schemas.microsoft.com/office/word/2010/wordprocessingGroup" xmlns:wpi="http://schemas.microsoft.com/office/word/2010/wordprocessingInk" xmlns:wne="http://schemas.microsoft.com/office/word/2006/wordml" xmlns:wps="http://schemas.microsoft.com/office/word/2010/wordprocessingShape" mc:Ignorable="w14 wp14">
+<w:styles xmlns:wpc="http://schemas.microsoft.com/office/word/2010/wordprocessingCanvas" xmlns:mo="http://schemas.microsoft.com/office/mac/office/2008/main" xmlns:mc="http://schemas.openxmlformats.org/markup-compatibility/2006" xmlns:mv="urn:schemas-microsoft-com:mac:vml" xmlns:o="urn:schemas-microsoft-com:office:office" xmlns:r="http://schemas.openxmlformats.org/officeDocument/2006/relationships" xmlns:m="http://schemas.openxmlformats.org/officeDocument/2006/math" xmlns:v="urn:schemas-microsoft-com:vml" xmlns:wp14="http://schemas.microsoft.com/office/word/2010/wordprocessingDrawing" xmlns:wp="http://schemas.openxmlformats.org/drawingml/2006/wordprocessingDrawing" xmlns:w10="urn:schemas-microsoft-com:office:word" xmlns:w="http://schemas.openxmlformats.org/wordprocessingml/2006/main" xmlns:w14="http://schemas.microsoft.com/office/word/2010/wordml" xmlns:wpg="http://schemas.microsoft.com/office/word/2010/wordprocessingGroup" xmlns:wpi="http://schemas.microsoft.com/office/word/2010/wordprocessingInk" xmlns:wne="http://schemas.microsoft.com/office/word/2006/wordml" xmlns:wps="http://schemas.microsoft.com/office/word/2010/wordprocessingShape" mc:Ignorable="w14 wp14">
   <w:docDefaults>
     <w:rPrDefault>
       <w:rPr>
@@ -3684,7 +4685,7 @@
       </w:pPr>
     </w:pPrDefault>
   </w:docDefaults>
-  <w:latentStyles w:defLockedState="0" w:defUIPriority="99" w:defSemiHidden="1" w:defUnhideWhenUsed="1" w:defQFormat="0" w:count="267">
+  <w:latentStyles w:defLockedState="0" w:defUIPriority="99" w:defSemiHidden="1" w:defUnhideWhenUsed="1" w:defQFormat="0" w:count="276">
     <w:lsdException w:name="Normal" w:semiHidden="0" w:uiPriority="0" w:unhideWhenUsed="0" w:qFormat="1"/>
     <w:lsdException w:name="heading 1" w:semiHidden="0" w:uiPriority="9" w:unhideWhenUsed="0" w:qFormat="1"/>
     <w:lsdException w:name="heading 2" w:uiPriority="9" w:qFormat="1"/>
@@ -3827,11 +4828,11 @@
     <w:name w:val="Normal"/>
     <w:qFormat/>
   </w:style>
-  <w:style w:type="paragraph" w:styleId="Rubrik1">
+  <w:style w:type="paragraph" w:styleId="Heading1">
     <w:name w:val="heading 1"/>
     <w:basedOn w:val="Normal"/>
     <w:next w:val="Normal"/>
-    <w:link w:val="Rubrik1Char"/>
+    <w:link w:val="Heading1Char"/>
     <w:uiPriority w:val="9"/>
     <w:qFormat/>
     <w:rsid w:val="00523CE1"/>
@@ -3848,11 +4849,11 @@
       <w:szCs w:val="32"/>
     </w:rPr>
   </w:style>
-  <w:style w:type="paragraph" w:styleId="Rubrik2">
+  <w:style w:type="paragraph" w:styleId="Heading2">
     <w:name w:val="heading 2"/>
     <w:basedOn w:val="Normal"/>
     <w:next w:val="Normal"/>
-    <w:link w:val="Rubrik2Char"/>
+    <w:link w:val="Heading2Char"/>
     <w:uiPriority w:val="9"/>
     <w:unhideWhenUsed/>
     <w:qFormat/>
@@ -3870,13 +4871,13 @@
       <w:szCs w:val="26"/>
     </w:rPr>
   </w:style>
-  <w:style w:type="character" w:default="1" w:styleId="Standardstycketeckensnitt">
+  <w:style w:type="character" w:default="1" w:styleId="DefaultParagraphFont">
     <w:name w:val="Default Paragraph Font"/>
     <w:uiPriority w:val="1"/>
     <w:semiHidden/>
     <w:unhideWhenUsed/>
   </w:style>
-  <w:style w:type="table" w:default="1" w:styleId="Normaltabell">
+  <w:style w:type="table" w:default="1" w:styleId="TableNormal">
     <w:name w:val="Normal Table"/>
     <w:uiPriority w:val="99"/>
     <w:semiHidden/>
@@ -3891,17 +4892,17 @@
       </w:tblCellMar>
     </w:tblPr>
   </w:style>
-  <w:style w:type="numbering" w:default="1" w:styleId="Ingenlista">
+  <w:style w:type="numbering" w:default="1" w:styleId="NoList">
     <w:name w:val="No List"/>
     <w:uiPriority w:val="99"/>
     <w:semiHidden/>
     <w:unhideWhenUsed/>
   </w:style>
-  <w:style w:type="paragraph" w:styleId="Rubrik">
+  <w:style w:type="paragraph" w:styleId="Title">
     <w:name w:val="Title"/>
     <w:basedOn w:val="Normal"/>
     <w:next w:val="Normal"/>
-    <w:link w:val="RubrikChar"/>
+    <w:link w:val="TitleChar"/>
     <w:uiPriority w:val="10"/>
     <w:qFormat/>
     <w:rsid w:val="00523CE1"/>
@@ -3917,10 +4918,10 @@
       <w:szCs w:val="56"/>
     </w:rPr>
   </w:style>
-  <w:style w:type="character" w:customStyle="1" w:styleId="RubrikChar">
-    <w:name w:val="Rubrik Char"/>
-    <w:basedOn w:val="Standardstycketeckensnitt"/>
-    <w:link w:val="Rubrik"/>
+  <w:style w:type="character" w:customStyle="1" w:styleId="TitleChar">
+    <w:name w:val="Title Char"/>
+    <w:basedOn w:val="DefaultParagraphFont"/>
+    <w:link w:val="Title"/>
     <w:uiPriority w:val="10"/>
     <w:rsid w:val="00523CE1"/>
     <w:rPr>
@@ -3931,10 +4932,10 @@
       <w:szCs w:val="56"/>
     </w:rPr>
   </w:style>
-  <w:style w:type="character" w:customStyle="1" w:styleId="Rubrik1Char">
-    <w:name w:val="Rubrik 1 Char"/>
-    <w:basedOn w:val="Standardstycketeckensnitt"/>
-    <w:link w:val="Rubrik1"/>
+  <w:style w:type="character" w:customStyle="1" w:styleId="Heading1Char">
+    <w:name w:val="Heading 1 Char"/>
+    <w:basedOn w:val="DefaultParagraphFont"/>
+    <w:link w:val="Heading1"/>
     <w:uiPriority w:val="9"/>
     <w:rsid w:val="00523CE1"/>
     <w:rPr>
@@ -3944,7 +4945,7 @@
       <w:szCs w:val="32"/>
     </w:rPr>
   </w:style>
-  <w:style w:type="paragraph" w:styleId="Liststycke">
+  <w:style w:type="paragraph" w:styleId="ListParagraph">
     <w:name w:val="List Paragraph"/>
     <w:basedOn w:val="Normal"/>
     <w:uiPriority w:val="34"/>
@@ -3955,10 +4956,10 @@
       <w:contextualSpacing/>
     </w:pPr>
   </w:style>
-  <w:style w:type="character" w:customStyle="1" w:styleId="Rubrik2Char">
-    <w:name w:val="Rubrik 2 Char"/>
-    <w:basedOn w:val="Standardstycketeckensnitt"/>
-    <w:link w:val="Rubrik2"/>
+  <w:style w:type="character" w:customStyle="1" w:styleId="Heading2Char">
+    <w:name w:val="Heading 2 Char"/>
+    <w:basedOn w:val="DefaultParagraphFont"/>
+    <w:link w:val="Heading2"/>
     <w:uiPriority w:val="9"/>
     <w:rsid w:val="00523CE1"/>
     <w:rPr>
@@ -4226,7 +5227,7 @@
   <a:extraClrSchemeLst/>
   <a:extLst>
     <a:ext uri="{05A4C25C-085E-4340-85A3-A5531E510DB2}">
-      <thm15:themeFamily xmlns="" xmlns:thm15="http://schemas.microsoft.com/office/thememl/2012/main" name="Office Theme" id="{62F939B6-93AF-4DB8-9C6B-D6C7DFDC589F}" vid="{4A3C46E8-61CC-4603-A589-7422A47A8E4A}"/>
+      <thm15:themeFamily xmlns:thm15="http://schemas.microsoft.com/office/thememl/2012/main" xmlns="" name="Office Theme" id="{62F939B6-93AF-4DB8-9C6B-D6C7DFDC589F}" vid="{4A3C46E8-61CC-4603-A589-7422A47A8E4A}"/>
     </a:ext>
   </a:extLst>
 </a:theme>

</xml_diff>